<commit_message>
Update step-by-step user guide
</commit_message>
<xml_diff>
--- a/1_Step-by-Step-ENCORE-Guide.docx
+++ b/1_Step-by-Step-ENCORE-Guide.docx
@@ -446,7 +446,7 @@
               <w:t xml:space="preserve"> </w:t>
             </w:r>
             <w:r>
-              <w:t>26 April</w:t>
+              <w:t>19 June</w:t>
             </w:r>
             <w:r>
               <w:t xml:space="preserve"> 2024</w:t>
@@ -470,7 +470,7 @@
               <w:t>.</w:t>
             </w:r>
             <w:r>
-              <w:t>1</w:t>
+              <w:t>2</w:t>
             </w:r>
           </w:p>
           <w:p/>
@@ -592,32 +592,15 @@
                 <w:lang w:val="nl-NL"/>
               </w:rPr>
             </w:pPr>
-            <w:r>
-              <w:fldChar w:fldCharType="begin"/>
-            </w:r>
-            <w:r>
-              <w:rPr>
-                <w:lang w:val="nl-NL"/>
-              </w:rPr>
-              <w:instrText>HYPERLINK "https://www.bioinformaticslaboratory.eu"</w:instrText>
-            </w:r>
-            <w:r>
-              <w:fldChar w:fldCharType="separate"/>
-            </w:r>
-            <w:r>
-              <w:rPr>
-                <w:rStyle w:val="Hyperlink"/>
-                <w:lang w:val="nl-NL"/>
-              </w:rPr>
-              <w:t>https://www.bioinformaticslaboratory.eu</w:t>
-            </w:r>
-            <w:r>
-              <w:rPr>
-                <w:rStyle w:val="Hyperlink"/>
-                <w:lang w:val="nl-NL"/>
-              </w:rPr>
-              <w:fldChar w:fldCharType="end"/>
-            </w:r>
+            <w:hyperlink r:id="rId12" w:history="1">
+              <w:r>
+                <w:rPr>
+                  <w:rStyle w:val="Hyperlink"/>
+                  <w:lang w:val="nl-NL"/>
+                </w:rPr>
+                <w:t>https://www.bioinformaticslaboratory.eu</w:t>
+              </w:r>
+            </w:hyperlink>
           </w:p>
           <w:p>
             <w:pPr>
@@ -692,7 +675,7 @@
             </w:rPr>
             <w:fldChar w:fldCharType="separate"/>
           </w:r>
-          <w:hyperlink w:anchor="_Toc167264852" w:history="1">
+          <w:hyperlink w:anchor="_Toc169687572" w:history="1">
             <w:r>
               <w:rPr>
                 <w:rStyle w:val="Hyperlink"/>
@@ -740,7 +723,7 @@
                 <w:noProof/>
                 <w:webHidden/>
               </w:rPr>
-              <w:instrText xml:space="preserve"> PAGEREF _Toc167264852 \h </w:instrText>
+              <w:instrText xml:space="preserve"> PAGEREF _Toc169687572 \h </w:instrText>
             </w:r>
             <w:r>
               <w:rPr>
@@ -787,7 +770,7 @@
               <w14:ligatures w14:val="standardContextual"/>
             </w:rPr>
           </w:pPr>
-          <w:hyperlink w:anchor="_Toc167264853" w:history="1">
+          <w:hyperlink w:anchor="_Toc169687573" w:history="1">
             <w:r>
               <w:rPr>
                 <w:rStyle w:val="Hyperlink"/>
@@ -832,7 +815,7 @@
                 <w:noProof/>
                 <w:webHidden/>
               </w:rPr>
-              <w:instrText xml:space="preserve"> PAGEREF _Toc167264853 \h </w:instrText>
+              <w:instrText xml:space="preserve"> PAGEREF _Toc169687573 \h </w:instrText>
             </w:r>
             <w:r>
               <w:rPr>
@@ -852,7 +835,7 @@
                 <w:noProof/>
                 <w:webHidden/>
               </w:rPr>
-              <w:t>3</w:t>
+              <w:t>4</w:t>
             </w:r>
             <w:r>
               <w:rPr>
@@ -879,7 +862,7 @@
               <w14:ligatures w14:val="standardContextual"/>
             </w:rPr>
           </w:pPr>
-          <w:hyperlink w:anchor="_Toc167264854" w:history="1">
+          <w:hyperlink w:anchor="_Toc169687574" w:history="1">
             <w:r>
               <w:rPr>
                 <w:rStyle w:val="Hyperlink"/>
@@ -924,7 +907,7 @@
                 <w:noProof/>
                 <w:webHidden/>
               </w:rPr>
-              <w:instrText xml:space="preserve"> PAGEREF _Toc167264854 \h </w:instrText>
+              <w:instrText xml:space="preserve"> PAGEREF _Toc169687574 \h </w:instrText>
             </w:r>
             <w:r>
               <w:rPr>
@@ -944,7 +927,7 @@
                 <w:noProof/>
                 <w:webHidden/>
               </w:rPr>
-              <w:t>4</w:t>
+              <w:t>5</w:t>
             </w:r>
             <w:r>
               <w:rPr>
@@ -968,7 +951,7 @@
               <w14:ligatures w14:val="standardContextual"/>
             </w:rPr>
           </w:pPr>
-          <w:hyperlink w:anchor="_Toc167264855" w:history="1">
+          <w:hyperlink w:anchor="_Toc169687575" w:history="1">
             <w:r>
               <w:rPr>
                 <w:rStyle w:val="Hyperlink"/>
@@ -1014,7 +997,7 @@
                 <w:noProof/>
                 <w:webHidden/>
               </w:rPr>
-              <w:instrText xml:space="preserve"> PAGEREF _Toc167264855 \h </w:instrText>
+              <w:instrText xml:space="preserve"> PAGEREF _Toc169687575 \h </w:instrText>
             </w:r>
             <w:r>
               <w:rPr>
@@ -1058,7 +1041,7 @@
               <w14:ligatures w14:val="standardContextual"/>
             </w:rPr>
           </w:pPr>
-          <w:hyperlink w:anchor="_Toc167264856" w:history="1">
+          <w:hyperlink w:anchor="_Toc169687576" w:history="1">
             <w:r>
               <w:rPr>
                 <w:rStyle w:val="Hyperlink"/>
@@ -1106,7 +1089,7 @@
                 <w:noProof/>
                 <w:webHidden/>
               </w:rPr>
-              <w:instrText xml:space="preserve"> PAGEREF _Toc167264856 \h </w:instrText>
+              <w:instrText xml:space="preserve"> PAGEREF _Toc169687576 \h </w:instrText>
             </w:r>
             <w:r>
               <w:rPr>
@@ -1153,7 +1136,7 @@
               <w14:ligatures w14:val="standardContextual"/>
             </w:rPr>
           </w:pPr>
-          <w:hyperlink w:anchor="_Toc167264857" w:history="1">
+          <w:hyperlink w:anchor="_Toc169687577" w:history="1">
             <w:r>
               <w:rPr>
                 <w:rStyle w:val="Hyperlink"/>
@@ -1200,7 +1183,7 @@
                 <w:noProof/>
                 <w:webHidden/>
               </w:rPr>
-              <w:instrText xml:space="preserve"> PAGEREF _Toc167264857 \h </w:instrText>
+              <w:instrText xml:space="preserve"> PAGEREF _Toc169687577 \h </w:instrText>
             </w:r>
             <w:r>
               <w:rPr>
@@ -1247,7 +1230,7 @@
               <w14:ligatures w14:val="standardContextual"/>
             </w:rPr>
           </w:pPr>
-          <w:hyperlink w:anchor="_Toc167264858" w:history="1">
+          <w:hyperlink w:anchor="_Toc169687578" w:history="1">
             <w:r>
               <w:rPr>
                 <w:rStyle w:val="Hyperlink"/>
@@ -1294,7 +1277,7 @@
                 <w:noProof/>
                 <w:webHidden/>
               </w:rPr>
-              <w:instrText xml:space="preserve"> PAGEREF _Toc167264858 \h </w:instrText>
+              <w:instrText xml:space="preserve"> PAGEREF _Toc169687578 \h </w:instrText>
             </w:r>
             <w:r>
               <w:rPr>
@@ -1341,7 +1324,7 @@
               <w14:ligatures w14:val="standardContextual"/>
             </w:rPr>
           </w:pPr>
-          <w:hyperlink w:anchor="_Toc167264859" w:history="1">
+          <w:hyperlink w:anchor="_Toc169687579" w:history="1">
             <w:r>
               <w:rPr>
                 <w:rStyle w:val="Hyperlink"/>
@@ -1386,7 +1369,7 @@
                 <w:noProof/>
                 <w:webHidden/>
               </w:rPr>
-              <w:instrText xml:space="preserve"> PAGEREF _Toc167264859 \h </w:instrText>
+              <w:instrText xml:space="preserve"> PAGEREF _Toc169687579 \h </w:instrText>
             </w:r>
             <w:r>
               <w:rPr>
@@ -1433,7 +1416,7 @@
               <w14:ligatures w14:val="standardContextual"/>
             </w:rPr>
           </w:pPr>
-          <w:hyperlink w:anchor="_Toc167264860" w:history="1">
+          <w:hyperlink w:anchor="_Toc169687580" w:history="1">
             <w:r>
               <w:rPr>
                 <w:rStyle w:val="Hyperlink"/>
@@ -1479,7 +1462,7 @@
                 <w:noProof/>
                 <w:webHidden/>
               </w:rPr>
-              <w:instrText xml:space="preserve"> PAGEREF _Toc167264860 \h </w:instrText>
+              <w:instrText xml:space="preserve"> PAGEREF _Toc169687580 \h </w:instrText>
             </w:r>
             <w:r>
               <w:rPr>
@@ -1526,7 +1509,7 @@
               <w14:ligatures w14:val="standardContextual"/>
             </w:rPr>
           </w:pPr>
-          <w:hyperlink w:anchor="_Toc167264861" w:history="1">
+          <w:hyperlink w:anchor="_Toc169687581" w:history="1">
             <w:r>
               <w:rPr>
                 <w:rStyle w:val="Hyperlink"/>
@@ -1571,7 +1554,7 @@
                 <w:noProof/>
                 <w:webHidden/>
               </w:rPr>
-              <w:instrText xml:space="preserve"> PAGEREF _Toc167264861 \h </w:instrText>
+              <w:instrText xml:space="preserve"> PAGEREF _Toc169687581 \h </w:instrText>
             </w:r>
             <w:r>
               <w:rPr>
@@ -1618,7 +1601,7 @@
               <w14:ligatures w14:val="standardContextual"/>
             </w:rPr>
           </w:pPr>
-          <w:hyperlink w:anchor="_Toc167264862" w:history="1">
+          <w:hyperlink w:anchor="_Toc169687582" w:history="1">
             <w:r>
               <w:rPr>
                 <w:rStyle w:val="Hyperlink"/>
@@ -1665,7 +1648,7 @@
                 <w:noProof/>
                 <w:webHidden/>
               </w:rPr>
-              <w:instrText xml:space="preserve"> PAGEREF _Toc167264862 \h </w:instrText>
+              <w:instrText xml:space="preserve"> PAGEREF _Toc169687582 \h </w:instrText>
             </w:r>
             <w:r>
               <w:rPr>
@@ -1712,7 +1695,7 @@
               <w14:ligatures w14:val="standardContextual"/>
             </w:rPr>
           </w:pPr>
-          <w:hyperlink w:anchor="_Toc167264863" w:history="1">
+          <w:hyperlink w:anchor="_Toc169687583" w:history="1">
             <w:r>
               <w:rPr>
                 <w:rStyle w:val="Hyperlink"/>
@@ -1759,7 +1742,7 @@
                 <w:noProof/>
                 <w:webHidden/>
               </w:rPr>
-              <w:instrText xml:space="preserve"> PAGEREF _Toc167264863 \h </w:instrText>
+              <w:instrText xml:space="preserve"> PAGEREF _Toc169687583 \h </w:instrText>
             </w:r>
             <w:r>
               <w:rPr>
@@ -1806,7 +1789,7 @@
               <w14:ligatures w14:val="standardContextual"/>
             </w:rPr>
           </w:pPr>
-          <w:hyperlink w:anchor="_Toc167264864" w:history="1">
+          <w:hyperlink w:anchor="_Toc169687584" w:history="1">
             <w:r>
               <w:rPr>
                 <w:rStyle w:val="Hyperlink"/>
@@ -1853,7 +1836,7 @@
                 <w:noProof/>
                 <w:webHidden/>
               </w:rPr>
-              <w:instrText xml:space="preserve"> PAGEREF _Toc167264864 \h </w:instrText>
+              <w:instrText xml:space="preserve"> PAGEREF _Toc169687584 \h </w:instrText>
             </w:r>
             <w:r>
               <w:rPr>
@@ -1900,7 +1883,7 @@
               <w14:ligatures w14:val="standardContextual"/>
             </w:rPr>
           </w:pPr>
-          <w:hyperlink w:anchor="_Toc167264865" w:history="1">
+          <w:hyperlink w:anchor="_Toc169687585" w:history="1">
             <w:r>
               <w:rPr>
                 <w:rStyle w:val="Hyperlink"/>
@@ -1947,7 +1930,7 @@
                 <w:noProof/>
                 <w:webHidden/>
               </w:rPr>
-              <w:instrText xml:space="preserve"> PAGEREF _Toc167264865 \h </w:instrText>
+              <w:instrText xml:space="preserve"> PAGEREF _Toc169687585 \h </w:instrText>
             </w:r>
             <w:r>
               <w:rPr>
@@ -1991,7 +1974,7 @@
               <w14:ligatures w14:val="standardContextual"/>
             </w:rPr>
           </w:pPr>
-          <w:hyperlink w:anchor="_Toc167264866" w:history="1">
+          <w:hyperlink w:anchor="_Toc169687586" w:history="1">
             <w:r>
               <w:rPr>
                 <w:rStyle w:val="Hyperlink"/>
@@ -2039,7 +2022,7 @@
                 <w:noProof/>
                 <w:webHidden/>
               </w:rPr>
-              <w:instrText xml:space="preserve"> PAGEREF _Toc167264866 \h </w:instrText>
+              <w:instrText xml:space="preserve"> PAGEREF _Toc169687586 \h </w:instrText>
             </w:r>
             <w:r>
               <w:rPr>
@@ -2086,7 +2069,7 @@
               <w14:ligatures w14:val="standardContextual"/>
             </w:rPr>
           </w:pPr>
-          <w:hyperlink w:anchor="_Toc167264867" w:history="1">
+          <w:hyperlink w:anchor="_Toc169687587" w:history="1">
             <w:r>
               <w:rPr>
                 <w:rStyle w:val="Hyperlink"/>
@@ -2133,7 +2116,7 @@
                 <w:noProof/>
                 <w:webHidden/>
               </w:rPr>
-              <w:instrText xml:space="preserve"> PAGEREF _Toc167264867 \h </w:instrText>
+              <w:instrText xml:space="preserve"> PAGEREF _Toc169687587 \h </w:instrText>
             </w:r>
             <w:r>
               <w:rPr>
@@ -2180,7 +2163,7 @@
               <w14:ligatures w14:val="standardContextual"/>
             </w:rPr>
           </w:pPr>
-          <w:hyperlink w:anchor="_Toc167264868" w:history="1">
+          <w:hyperlink w:anchor="_Toc169687588" w:history="1">
             <w:r>
               <w:rPr>
                 <w:rStyle w:val="Hyperlink"/>
@@ -2225,7 +2208,7 @@
                 <w:noProof/>
                 <w:webHidden/>
               </w:rPr>
-              <w:instrText xml:space="preserve"> PAGEREF _Toc167264868 \h </w:instrText>
+              <w:instrText xml:space="preserve"> PAGEREF _Toc169687588 \h </w:instrText>
             </w:r>
             <w:r>
               <w:rPr>
@@ -2272,7 +2255,7 @@
               <w14:ligatures w14:val="standardContextual"/>
             </w:rPr>
           </w:pPr>
-          <w:hyperlink w:anchor="_Toc167264869" w:history="1">
+          <w:hyperlink w:anchor="_Toc169687589" w:history="1">
             <w:r>
               <w:rPr>
                 <w:rStyle w:val="Hyperlink"/>
@@ -2317,7 +2300,7 @@
                 <w:noProof/>
                 <w:webHidden/>
               </w:rPr>
-              <w:instrText xml:space="preserve"> PAGEREF _Toc167264869 \h </w:instrText>
+              <w:instrText xml:space="preserve"> PAGEREF _Toc169687589 \h </w:instrText>
             </w:r>
             <w:r>
               <w:rPr>
@@ -2364,7 +2347,7 @@
               <w14:ligatures w14:val="standardContextual"/>
             </w:rPr>
           </w:pPr>
-          <w:hyperlink w:anchor="_Toc167264870" w:history="1">
+          <w:hyperlink w:anchor="_Toc169687590" w:history="1">
             <w:r>
               <w:rPr>
                 <w:rStyle w:val="Hyperlink"/>
@@ -2409,7 +2392,7 @@
                 <w:noProof/>
                 <w:webHidden/>
               </w:rPr>
-              <w:instrText xml:space="preserve"> PAGEREF _Toc167264870 \h </w:instrText>
+              <w:instrText xml:space="preserve"> PAGEREF _Toc169687590 \h </w:instrText>
             </w:r>
             <w:r>
               <w:rPr>
@@ -2453,7 +2436,7 @@
               <w14:ligatures w14:val="standardContextual"/>
             </w:rPr>
           </w:pPr>
-          <w:hyperlink w:anchor="_Toc167264871" w:history="1">
+          <w:hyperlink w:anchor="_Toc169687591" w:history="1">
             <w:r>
               <w:rPr>
                 <w:rStyle w:val="Hyperlink"/>
@@ -2501,7 +2484,7 @@
                 <w:noProof/>
                 <w:webHidden/>
               </w:rPr>
-              <w:instrText xml:space="preserve"> PAGEREF _Toc167264871 \h </w:instrText>
+              <w:instrText xml:space="preserve"> PAGEREF _Toc169687591 \h </w:instrText>
             </w:r>
             <w:r>
               <w:rPr>
@@ -2545,7 +2528,7 @@
               <w14:ligatures w14:val="standardContextual"/>
             </w:rPr>
           </w:pPr>
-          <w:hyperlink w:anchor="_Toc167264872" w:history="1">
+          <w:hyperlink w:anchor="_Toc169687592" w:history="1">
             <w:r>
               <w:rPr>
                 <w:rStyle w:val="Hyperlink"/>
@@ -2591,7 +2574,7 @@
                 <w:noProof/>
                 <w:webHidden/>
               </w:rPr>
-              <w:instrText xml:space="preserve"> PAGEREF _Toc167264872 \h </w:instrText>
+              <w:instrText xml:space="preserve"> PAGEREF _Toc169687592 \h </w:instrText>
             </w:r>
             <w:r>
               <w:rPr>
@@ -2638,7 +2621,7 @@
               <w14:ligatures w14:val="standardContextual"/>
             </w:rPr>
           </w:pPr>
-          <w:hyperlink w:anchor="_Toc167264873" w:history="1">
+          <w:hyperlink w:anchor="_Toc169687593" w:history="1">
             <w:r>
               <w:rPr>
                 <w:rStyle w:val="Hyperlink"/>
@@ -2692,7 +2675,7 @@
                 <w:noProof/>
                 <w:webHidden/>
               </w:rPr>
-              <w:instrText xml:space="preserve"> PAGEREF _Toc167264873 \h </w:instrText>
+              <w:instrText xml:space="preserve"> PAGEREF _Toc169687593 \h </w:instrText>
             </w:r>
             <w:r>
               <w:rPr>
@@ -2739,7 +2722,7 @@
               <w14:ligatures w14:val="standardContextual"/>
             </w:rPr>
           </w:pPr>
-          <w:hyperlink w:anchor="_Toc167264874" w:history="1">
+          <w:hyperlink w:anchor="_Toc169687594" w:history="1">
             <w:r>
               <w:rPr>
                 <w:rStyle w:val="Hyperlink"/>
@@ -2786,7 +2769,7 @@
                 <w:noProof/>
                 <w:webHidden/>
               </w:rPr>
-              <w:instrText xml:space="preserve"> PAGEREF _Toc167264874 \h </w:instrText>
+              <w:instrText xml:space="preserve"> PAGEREF _Toc169687594 \h </w:instrText>
             </w:r>
             <w:r>
               <w:rPr>
@@ -2833,7 +2816,7 @@
               <w14:ligatures w14:val="standardContextual"/>
             </w:rPr>
           </w:pPr>
-          <w:hyperlink w:anchor="_Toc167264875" w:history="1">
+          <w:hyperlink w:anchor="_Toc169687595" w:history="1">
             <w:r>
               <w:rPr>
                 <w:rStyle w:val="Hyperlink"/>
@@ -2887,7 +2870,7 @@
                 <w:noProof/>
                 <w:webHidden/>
               </w:rPr>
-              <w:instrText xml:space="preserve"> PAGEREF _Toc167264875 \h </w:instrText>
+              <w:instrText xml:space="preserve"> PAGEREF _Toc169687595 \h </w:instrText>
             </w:r>
             <w:r>
               <w:rPr>
@@ -2934,7 +2917,7 @@
               <w14:ligatures w14:val="standardContextual"/>
             </w:rPr>
           </w:pPr>
-          <w:hyperlink w:anchor="_Toc167264876" w:history="1">
+          <w:hyperlink w:anchor="_Toc169687596" w:history="1">
             <w:r>
               <w:rPr>
                 <w:rStyle w:val="Hyperlink"/>
@@ -2983,7 +2966,7 @@
                 <w:noProof/>
                 <w:webHidden/>
               </w:rPr>
-              <w:instrText xml:space="preserve"> PAGEREF _Toc167264876 \h </w:instrText>
+              <w:instrText xml:space="preserve"> PAGEREF _Toc169687596 \h </w:instrText>
             </w:r>
             <w:r>
               <w:rPr>
@@ -3030,7 +3013,7 @@
               <w14:ligatures w14:val="standardContextual"/>
             </w:rPr>
           </w:pPr>
-          <w:hyperlink w:anchor="_Toc167264877" w:history="1">
+          <w:hyperlink w:anchor="_Toc169687597" w:history="1">
             <w:r>
               <w:rPr>
                 <w:rStyle w:val="Hyperlink"/>
@@ -3077,7 +3060,7 @@
                 <w:noProof/>
                 <w:webHidden/>
               </w:rPr>
-              <w:instrText xml:space="preserve"> PAGEREF _Toc167264877 \h </w:instrText>
+              <w:instrText xml:space="preserve"> PAGEREF _Toc169687597 \h </w:instrText>
             </w:r>
             <w:r>
               <w:rPr>
@@ -3124,7 +3107,7 @@
               <w14:ligatures w14:val="standardContextual"/>
             </w:rPr>
           </w:pPr>
-          <w:hyperlink w:anchor="_Toc167264878" w:history="1">
+          <w:hyperlink w:anchor="_Toc169687598" w:history="1">
             <w:r>
               <w:rPr>
                 <w:rStyle w:val="Hyperlink"/>
@@ -3171,7 +3154,7 @@
                 <w:noProof/>
                 <w:webHidden/>
               </w:rPr>
-              <w:instrText xml:space="preserve"> PAGEREF _Toc167264878 \h </w:instrText>
+              <w:instrText xml:space="preserve"> PAGEREF _Toc169687598 \h </w:instrText>
             </w:r>
             <w:r>
               <w:rPr>
@@ -3218,7 +3201,7 @@
               <w14:ligatures w14:val="standardContextual"/>
             </w:rPr>
           </w:pPr>
-          <w:hyperlink w:anchor="_Toc167264879" w:history="1">
+          <w:hyperlink w:anchor="_Toc169687599" w:history="1">
             <w:r>
               <w:rPr>
                 <w:rStyle w:val="Hyperlink"/>
@@ -3265,7 +3248,7 @@
                 <w:noProof/>
                 <w:webHidden/>
               </w:rPr>
-              <w:instrText xml:space="preserve"> PAGEREF _Toc167264879 \h </w:instrText>
+              <w:instrText xml:space="preserve"> PAGEREF _Toc169687599 \h </w:instrText>
             </w:r>
             <w:r>
               <w:rPr>
@@ -3312,7 +3295,7 @@
               <w14:ligatures w14:val="standardContextual"/>
             </w:rPr>
           </w:pPr>
-          <w:hyperlink w:anchor="_Toc167264880" w:history="1">
+          <w:hyperlink w:anchor="_Toc169687600" w:history="1">
             <w:r>
               <w:rPr>
                 <w:rStyle w:val="Hyperlink"/>
@@ -3357,7 +3340,7 @@
                 <w:noProof/>
                 <w:webHidden/>
               </w:rPr>
-              <w:instrText xml:space="preserve"> PAGEREF _Toc167264880 \h </w:instrText>
+              <w:instrText xml:space="preserve"> PAGEREF _Toc169687600 \h </w:instrText>
             </w:r>
             <w:r>
               <w:rPr>
@@ -3404,7 +3387,7 @@
               <w14:ligatures w14:val="standardContextual"/>
             </w:rPr>
           </w:pPr>
-          <w:hyperlink w:anchor="_Toc167264881" w:history="1">
+          <w:hyperlink w:anchor="_Toc169687601" w:history="1">
             <w:r>
               <w:rPr>
                 <w:rStyle w:val="Hyperlink"/>
@@ -3451,7 +3434,7 @@
                 <w:noProof/>
                 <w:webHidden/>
               </w:rPr>
-              <w:instrText xml:space="preserve"> PAGEREF _Toc167264881 \h </w:instrText>
+              <w:instrText xml:space="preserve"> PAGEREF _Toc169687601 \h </w:instrText>
             </w:r>
             <w:r>
               <w:rPr>
@@ -3498,7 +3481,7 @@
               <w14:ligatures w14:val="standardContextual"/>
             </w:rPr>
           </w:pPr>
-          <w:hyperlink w:anchor="_Toc167264882" w:history="1">
+          <w:hyperlink w:anchor="_Toc169687602" w:history="1">
             <w:r>
               <w:rPr>
                 <w:rStyle w:val="Hyperlink"/>
@@ -3545,7 +3528,7 @@
                 <w:noProof/>
                 <w:webHidden/>
               </w:rPr>
-              <w:instrText xml:space="preserve"> PAGEREF _Toc167264882 \h </w:instrText>
+              <w:instrText xml:space="preserve"> PAGEREF _Toc169687602 \h </w:instrText>
             </w:r>
             <w:r>
               <w:rPr>
@@ -3592,7 +3575,7 @@
               <w14:ligatures w14:val="standardContextual"/>
             </w:rPr>
           </w:pPr>
-          <w:hyperlink w:anchor="_Toc167264883" w:history="1">
+          <w:hyperlink w:anchor="_Toc169687603" w:history="1">
             <w:r>
               <w:rPr>
                 <w:rStyle w:val="Hyperlink"/>
@@ -3637,7 +3620,7 @@
                 <w:noProof/>
                 <w:webHidden/>
               </w:rPr>
-              <w:instrText xml:space="preserve"> PAGEREF _Toc167264883 \h </w:instrText>
+              <w:instrText xml:space="preserve"> PAGEREF _Toc169687603 \h </w:instrText>
             </w:r>
             <w:r>
               <w:rPr>
@@ -3684,7 +3667,7 @@
               <w14:ligatures w14:val="standardContextual"/>
             </w:rPr>
           </w:pPr>
-          <w:hyperlink w:anchor="_Toc167264884" w:history="1">
+          <w:hyperlink w:anchor="_Toc169687604" w:history="1">
             <w:r>
               <w:rPr>
                 <w:rStyle w:val="Hyperlink"/>
@@ -3729,7 +3712,7 @@
                 <w:noProof/>
                 <w:webHidden/>
               </w:rPr>
-              <w:instrText xml:space="preserve"> PAGEREF _Toc167264884 \h </w:instrText>
+              <w:instrText xml:space="preserve"> PAGEREF _Toc169687604 \h </w:instrText>
             </w:r>
             <w:r>
               <w:rPr>
@@ -3773,7 +3756,7 @@
               <w14:ligatures w14:val="standardContextual"/>
             </w:rPr>
           </w:pPr>
-          <w:hyperlink w:anchor="_Toc167264885" w:history="1">
+          <w:hyperlink w:anchor="_Toc169687605" w:history="1">
             <w:r>
               <w:rPr>
                 <w:rStyle w:val="Hyperlink"/>
@@ -3819,7 +3802,7 @@
                 <w:noProof/>
                 <w:webHidden/>
               </w:rPr>
-              <w:instrText xml:space="preserve"> PAGEREF _Toc167264885 \h </w:instrText>
+              <w:instrText xml:space="preserve"> PAGEREF _Toc169687605 \h </w:instrText>
             </w:r>
             <w:r>
               <w:rPr>
@@ -3866,7 +3849,7 @@
               <w14:ligatures w14:val="standardContextual"/>
             </w:rPr>
           </w:pPr>
-          <w:hyperlink w:anchor="_Toc167264886" w:history="1">
+          <w:hyperlink w:anchor="_Toc169687606" w:history="1">
             <w:r>
               <w:rPr>
                 <w:rStyle w:val="Hyperlink"/>
@@ -3911,7 +3894,7 @@
                 <w:noProof/>
                 <w:webHidden/>
               </w:rPr>
-              <w:instrText xml:space="preserve"> PAGEREF _Toc167264886 \h </w:instrText>
+              <w:instrText xml:space="preserve"> PAGEREF _Toc169687606 \h </w:instrText>
             </w:r>
             <w:r>
               <w:rPr>
@@ -3958,7 +3941,7 @@
               <w14:ligatures w14:val="standardContextual"/>
             </w:rPr>
           </w:pPr>
-          <w:hyperlink w:anchor="_Toc167264887" w:history="1">
+          <w:hyperlink w:anchor="_Toc169687607" w:history="1">
             <w:r>
               <w:rPr>
                 <w:rStyle w:val="Hyperlink"/>
@@ -4003,7 +3986,7 @@
                 <w:noProof/>
                 <w:webHidden/>
               </w:rPr>
-              <w:instrText xml:space="preserve"> PAGEREF _Toc167264887 \h </w:instrText>
+              <w:instrText xml:space="preserve"> PAGEREF _Toc169687607 \h </w:instrText>
             </w:r>
             <w:r>
               <w:rPr>
@@ -4050,7 +4033,7 @@
               <w14:ligatures w14:val="standardContextual"/>
             </w:rPr>
           </w:pPr>
-          <w:hyperlink w:anchor="_Toc167264888" w:history="1">
+          <w:hyperlink w:anchor="_Toc169687608" w:history="1">
             <w:r>
               <w:rPr>
                 <w:rStyle w:val="Hyperlink"/>
@@ -4097,7 +4080,7 @@
                 <w:noProof/>
                 <w:webHidden/>
               </w:rPr>
-              <w:instrText xml:space="preserve"> PAGEREF _Toc167264888 \h </w:instrText>
+              <w:instrText xml:space="preserve"> PAGEREF _Toc169687608 \h </w:instrText>
             </w:r>
             <w:r>
               <w:rPr>
@@ -4141,7 +4124,7 @@
               <w14:ligatures w14:val="standardContextual"/>
             </w:rPr>
           </w:pPr>
-          <w:hyperlink w:anchor="_Toc167264889" w:history="1">
+          <w:hyperlink w:anchor="_Toc169687609" w:history="1">
             <w:r>
               <w:rPr>
                 <w:rStyle w:val="Hyperlink"/>
@@ -4187,7 +4170,7 @@
                 <w:noProof/>
                 <w:webHidden/>
               </w:rPr>
-              <w:instrText xml:space="preserve"> PAGEREF _Toc167264889 \h </w:instrText>
+              <w:instrText xml:space="preserve"> PAGEREF _Toc169687609 \h </w:instrText>
             </w:r>
             <w:r>
               <w:rPr>
@@ -4234,7 +4217,7 @@
               <w14:ligatures w14:val="standardContextual"/>
             </w:rPr>
           </w:pPr>
-          <w:hyperlink w:anchor="_Toc167264890" w:history="1">
+          <w:hyperlink w:anchor="_Toc169687610" w:history="1">
             <w:r>
               <w:rPr>
                 <w:rStyle w:val="Hyperlink"/>
@@ -4279,7 +4262,7 @@
                 <w:noProof/>
                 <w:webHidden/>
               </w:rPr>
-              <w:instrText xml:space="preserve"> PAGEREF _Toc167264890 \h </w:instrText>
+              <w:instrText xml:space="preserve"> PAGEREF _Toc169687610 \h </w:instrText>
             </w:r>
             <w:r>
               <w:rPr>
@@ -4323,7 +4306,7 @@
               <w14:ligatures w14:val="standardContextual"/>
             </w:rPr>
           </w:pPr>
-          <w:hyperlink w:anchor="_Toc167264891" w:history="1">
+          <w:hyperlink w:anchor="_Toc169687611" w:history="1">
             <w:r>
               <w:rPr>
                 <w:rStyle w:val="Hyperlink"/>
@@ -4369,7 +4352,7 @@
                 <w:noProof/>
                 <w:webHidden/>
               </w:rPr>
-              <w:instrText xml:space="preserve"> PAGEREF _Toc167264891 \h </w:instrText>
+              <w:instrText xml:space="preserve"> PAGEREF _Toc169687611 \h </w:instrText>
             </w:r>
             <w:r>
               <w:rPr>
@@ -4413,7 +4396,7 @@
               <w14:ligatures w14:val="standardContextual"/>
             </w:rPr>
           </w:pPr>
-          <w:hyperlink w:anchor="_Toc167264892" w:history="1">
+          <w:hyperlink w:anchor="_Toc169687612" w:history="1">
             <w:r>
               <w:rPr>
                 <w:rStyle w:val="Hyperlink"/>
@@ -4459,7 +4442,7 @@
                 <w:noProof/>
                 <w:webHidden/>
               </w:rPr>
-              <w:instrText xml:space="preserve"> PAGEREF _Toc167264892 \h </w:instrText>
+              <w:instrText xml:space="preserve"> PAGEREF _Toc169687612 \h </w:instrText>
             </w:r>
             <w:r>
               <w:rPr>
@@ -4503,7 +4486,7 @@
               <w14:ligatures w14:val="standardContextual"/>
             </w:rPr>
           </w:pPr>
-          <w:hyperlink w:anchor="_Toc167264893" w:history="1">
+          <w:hyperlink w:anchor="_Toc169687613" w:history="1">
             <w:r>
               <w:rPr>
                 <w:rStyle w:val="Hyperlink"/>
@@ -4549,7 +4532,7 @@
                 <w:noProof/>
                 <w:webHidden/>
               </w:rPr>
-              <w:instrText xml:space="preserve"> PAGEREF _Toc167264893 \h </w:instrText>
+              <w:instrText xml:space="preserve"> PAGEREF _Toc169687613 \h </w:instrText>
             </w:r>
             <w:r>
               <w:rPr>
@@ -4617,7 +4600,7 @@
       <w:bookmarkStart w:id="2" w:name="_Toc140232588"/>
       <w:bookmarkStart w:id="3" w:name="_Toc140232656"/>
       <w:bookmarkStart w:id="4" w:name="_Hlk117082157"/>
-      <w:bookmarkStart w:id="5" w:name="_Toc167264852"/>
+      <w:bookmarkStart w:id="5" w:name="_Toc169687572"/>
       <w:r>
         <w:rPr>
           <w:lang w:val="en-GB"/>
@@ -4762,12 +4745,28 @@
       <w:r>
         <w:t xml:space="preserve">, and the </w:t>
       </w:r>
+      <w:proofErr w:type="spellStart"/>
       <w:r>
         <w:rPr>
           <w:b/>
           <w:bCs/>
         </w:rPr>
-        <w:t>FSS Navigator</w:t>
+        <w:t>sF</w:t>
+      </w:r>
+      <w:r>
+        <w:rPr>
+          <w:b/>
+          <w:bCs/>
+        </w:rPr>
+        <w:t>SS</w:t>
+      </w:r>
+      <w:proofErr w:type="spellEnd"/>
+      <w:r>
+        <w:rPr>
+          <w:b/>
+          <w:bCs/>
+        </w:rPr>
+        <w:t xml:space="preserve"> Navigator</w:t>
       </w:r>
       <w:r>
         <w:t xml:space="preserve">. This document provides the general philosophy behind the ENCORE principles and a recipe to start a new project according to these principles. The documentation found in this guide complements the specific instructions </w:t>
@@ -4803,7 +4802,7 @@
       <w:r>
         <w:t>Further information about ENCORE is also found in the ENCORE wiki (</w:t>
       </w:r>
-      <w:hyperlink r:id="rId12" w:history="1">
+      <w:hyperlink r:id="rId13" w:history="1">
         <w:r>
           <w:rPr>
             <w:rStyle w:val="Hyperlink"/>
@@ -4812,9 +4811,9 @@
         </w:r>
       </w:hyperlink>
       <w:r>
-        <w:t>). To facilitate further discussion about the develop of ENCORE we setup ‘Discussions’ (</w:t>
-      </w:r>
-      <w:hyperlink r:id="rId13" w:history="1">
+        <w:t>). To facilitate further discussion about the develop of ENCORE we setup Discussions (</w:t>
+      </w:r>
+      <w:hyperlink r:id="rId14" w:history="1">
         <w:r>
           <w:rPr>
             <w:rStyle w:val="Hyperlink"/>
@@ -4857,12 +4856,18 @@
     </w:p>
     <w:p>
       <w:pPr>
-        <w:spacing w:after="0"/>
         <w:rPr>
           <w:b/>
           <w:bCs/>
         </w:rPr>
       </w:pPr>
+      <w:r>
+        <w:rPr>
+          <w:b/>
+          <w:bCs/>
+        </w:rPr>
+        <w:br w:type="page"/>
+      </w:r>
     </w:p>
     <w:p>
       <w:pPr>
@@ -4870,8 +4875,9 @@
       </w:pPr>
       <w:bookmarkStart w:id="7" w:name="_Toc140232589"/>
       <w:bookmarkStart w:id="8" w:name="_Toc140232657"/>
-      <w:bookmarkStart w:id="9" w:name="_Toc167264853"/>
-      <w:r>
+      <w:bookmarkStart w:id="9" w:name="_Toc169687573"/>
+      <w:r>
+        <w:lastRenderedPageBreak/>
         <w:t>ENCORE components</w:t>
       </w:r>
       <w:bookmarkEnd w:id="7"/>
@@ -5266,6 +5272,16 @@
     </w:p>
     <w:p>
       <w:pPr>
+        <w:pStyle w:val="ListParagraph"/>
+      </w:pPr>
+    </w:p>
+    <w:p>
+      <w:pPr>
+        <w:jc w:val="both"/>
+      </w:pPr>
+    </w:p>
+    <w:p>
+      <w:pPr>
         <w:jc w:val="center"/>
         <w:rPr>
           <w:b/>
@@ -5279,7 +5295,6 @@
         <w:rPr>
           <w:noProof/>
         </w:rPr>
-        <w:lastRenderedPageBreak/>
         <w:drawing>
           <wp:inline distT="0" distB="0" distL="0" distR="0" wp14:anchorId="4B97AA62" wp14:editId="0BB9ACDC">
             <wp:extent cx="4659465" cy="2709803"/>
@@ -5296,7 +5311,7 @@
                     <pic:cNvPicPr/>
                   </pic:nvPicPr>
                   <pic:blipFill>
-                    <a:blip r:embed="rId14"/>
+                    <a:blip r:embed="rId15"/>
                     <a:stretch>
                       <a:fillRect/>
                     </a:stretch>
@@ -5483,12 +5498,10 @@
         <w:t>Journal) to document each part of the project.</w:t>
       </w:r>
     </w:p>
-    <w:p/>
-    <w:p>
-      <w:pPr>
-        <w:spacing w:after="0"/>
-        <w:jc w:val="both"/>
-      </w:pPr>
+    <w:p>
+      <w:r>
+        <w:br w:type="page"/>
+      </w:r>
     </w:p>
     <w:p>
       <w:pPr>
@@ -5497,8 +5510,9 @@
       <w:bookmarkStart w:id="10" w:name="_Toc139381299"/>
       <w:bookmarkStart w:id="11" w:name="_Toc140232590"/>
       <w:bookmarkStart w:id="12" w:name="_Toc140232658"/>
-      <w:bookmarkStart w:id="13" w:name="_Toc167264854"/>
-      <w:r>
+      <w:bookmarkStart w:id="13" w:name="_Toc169687574"/>
+      <w:r>
+        <w:lastRenderedPageBreak/>
         <w:t>How to get started?</w:t>
       </w:r>
       <w:bookmarkEnd w:id="10"/>
@@ -5538,12 +5552,24 @@
         <w:rPr>
           <w:color w:val="002060"/>
         </w:rPr>
-        <w:t xml:space="preserve">up your project you will find additional instructions in the various README markdown files, the LabJournal.txt, and some other files.  Although it seems a lot of work, once you have gone through the procedure once, it will take you about 15-30 minutes to </w:t>
+        <w:t xml:space="preserve">up your project you will find additional instructions in the various README </w:t>
       </w:r>
       <w:r>
         <w:rPr>
           <w:color w:val="002060"/>
         </w:rPr>
+        <w:t>M</w:t>
+      </w:r>
+      <w:r>
+        <w:rPr>
+          <w:color w:val="002060"/>
+        </w:rPr>
+        <w:t xml:space="preserve">arkdown files, the LabJournal.txt, and some other files.  Although it seems a lot of work, once you have gone through the procedure once, it will take you about 15-30 minutes to </w:t>
+      </w:r>
+      <w:r>
+        <w:rPr>
+          <w:color w:val="002060"/>
+        </w:rPr>
         <w:t>set</w:t>
       </w:r>
       <w:r>
@@ -5581,12 +5607,29 @@
       <w:pPr>
         <w:spacing w:after="0"/>
         <w:jc w:val="both"/>
+        <w:rPr>
+          <w:color w:val="002060"/>
+        </w:rPr>
+      </w:pPr>
+    </w:p>
+    <w:p>
+      <w:pPr>
+        <w:spacing w:after="0"/>
+        <w:jc w:val="both"/>
+        <w:rPr>
+          <w:color w:val="002060"/>
+        </w:rPr>
+      </w:pPr>
+    </w:p>
+    <w:p>
+      <w:pPr>
+        <w:spacing w:after="0"/>
+        <w:jc w:val="both"/>
       </w:pPr>
       <w:r>
         <w:rPr>
           <w:noProof/>
         </w:rPr>
-        <w:lastRenderedPageBreak/>
         <w:drawing>
           <wp:inline distT="0" distB="0" distL="0" distR="0" wp14:anchorId="01C6C691" wp14:editId="57D253D7">
             <wp:extent cx="5760720" cy="4112260"/>
@@ -5603,7 +5646,7 @@
                     <pic:cNvPicPr/>
                   </pic:nvPicPr>
                   <pic:blipFill>
-                    <a:blip r:embed="rId15"/>
+                    <a:blip r:embed="rId16"/>
                     <a:stretch>
                       <a:fillRect/>
                     </a:stretch>
@@ -5691,7 +5734,7 @@
           <w:sz w:val="18"/>
           <w:szCs w:val="18"/>
         </w:rPr>
-        <w:t>inside the brown box</w:t>
+        <w:t xml:space="preserve">inside the </w:t>
       </w:r>
       <w:r>
         <w:rPr>
@@ -5699,7 +5742,7 @@
           <w:sz w:val="18"/>
           <w:szCs w:val="18"/>
         </w:rPr>
-        <w:t>es</w:t>
+        <w:t xml:space="preserve">red </w:t>
       </w:r>
       <w:r>
         <w:rPr>
@@ -5707,7 +5750,7 @@
           <w:sz w:val="18"/>
           <w:szCs w:val="18"/>
         </w:rPr>
-        <w:t xml:space="preserve"> are </w:t>
+        <w:t>box</w:t>
       </w:r>
       <w:r>
         <w:rPr>
@@ -5715,7 +5758,7 @@
           <w:sz w:val="18"/>
           <w:szCs w:val="18"/>
         </w:rPr>
-        <w:t>part of</w:t>
+        <w:t xml:space="preserve"> are </w:t>
       </w:r>
       <w:r>
         <w:rPr>
@@ -5723,7 +5766,7 @@
           <w:sz w:val="18"/>
           <w:szCs w:val="18"/>
         </w:rPr>
-        <w:t xml:space="preserve"> this Step-By-Step guide. The </w:t>
+        <w:t>part of</w:t>
       </w:r>
       <w:r>
         <w:rPr>
@@ -5731,7 +5774,7 @@
           <w:sz w:val="18"/>
           <w:szCs w:val="18"/>
         </w:rPr>
-        <w:t>s</w:t>
+        <w:t xml:space="preserve"> this Step-By-Step guide. The </w:t>
       </w:r>
       <w:r>
         <w:rPr>
@@ -5739,7 +5782,7 @@
           <w:sz w:val="18"/>
           <w:szCs w:val="18"/>
         </w:rPr>
-        <w:t>ections indicated in red should be read and followed. The sections indicated in green are optional. Once you have set</w:t>
+        <w:t>s</w:t>
       </w:r>
       <w:r>
         <w:rPr>
@@ -5747,7 +5790,7 @@
           <w:sz w:val="18"/>
           <w:szCs w:val="18"/>
         </w:rPr>
-        <w:t xml:space="preserve"> </w:t>
+        <w:t>ections indicated in red should be read and followed. The sections indicated in green are optional. Once you have set</w:t>
       </w:r>
       <w:r>
         <w:rPr>
@@ -5755,33 +5798,33 @@
           <w:sz w:val="18"/>
           <w:szCs w:val="18"/>
         </w:rPr>
-        <w:t xml:space="preserve">up your project, you will find more specific instructions inside the </w:t>
-      </w:r>
-      <w:proofErr w:type="spellStart"/>
+        <w:t xml:space="preserve"> </w:t>
+      </w:r>
       <w:r>
         <w:rPr>
           <w:color w:val="002060"/>
           <w:sz w:val="18"/>
           <w:szCs w:val="18"/>
         </w:rPr>
-        <w:t>sFSS</w:t>
-      </w:r>
-      <w:proofErr w:type="spellEnd"/>
+        <w:t xml:space="preserve">up your project, you will find more specific instructions inside the </w:t>
+      </w:r>
+      <w:proofErr w:type="spellStart"/>
       <w:r>
         <w:rPr>
           <w:color w:val="002060"/>
           <w:sz w:val="18"/>
           <w:szCs w:val="18"/>
         </w:rPr>
-        <w:t xml:space="preserve"> (blue</w:t>
-      </w:r>
+        <w:t>sFSS</w:t>
+      </w:r>
+      <w:proofErr w:type="spellEnd"/>
       <w:r>
         <w:rPr>
           <w:color w:val="002060"/>
           <w:sz w:val="18"/>
           <w:szCs w:val="18"/>
         </w:rPr>
-        <w:t xml:space="preserve"> box</w:t>
+        <w:t xml:space="preserve"> (blue</w:t>
       </w:r>
       <w:r>
         <w:rPr>
@@ -5789,6 +5832,14 @@
           <w:sz w:val="18"/>
           <w:szCs w:val="18"/>
         </w:rPr>
+        <w:t xml:space="preserve"> box</w:t>
+      </w:r>
+      <w:r>
+        <w:rPr>
+          <w:color w:val="002060"/>
+          <w:sz w:val="18"/>
+          <w:szCs w:val="18"/>
+        </w:rPr>
         <w:t xml:space="preserve">).  </w:t>
       </w:r>
     </w:p>
@@ -5796,12 +5847,6 @@
       <w:r>
         <w:br w:type="page"/>
       </w:r>
-    </w:p>
-    <w:p>
-      <w:pPr>
-        <w:spacing w:after="0"/>
-        <w:jc w:val="both"/>
-      </w:pPr>
     </w:p>
     <w:p>
       <w:pPr>
@@ -5810,8 +5855,9 @@
       <w:bookmarkStart w:id="14" w:name="_Toc139381300"/>
       <w:bookmarkStart w:id="15" w:name="_Toc140232591"/>
       <w:bookmarkStart w:id="16" w:name="_Toc140232659"/>
-      <w:bookmarkStart w:id="17" w:name="_Toc167264855"/>
-      <w:r>
+      <w:bookmarkStart w:id="17" w:name="_Toc169687575"/>
+      <w:r>
+        <w:lastRenderedPageBreak/>
         <w:t xml:space="preserve">basic usage </w:t>
       </w:r>
       <w:r>
@@ -6512,7 +6558,13 @@
         <w:t xml:space="preserve"> use</w:t>
       </w:r>
       <w:r>
-        <w:t xml:space="preserve"> the README markdown files or use other file types (e.g., Word, LaTe</w:t>
+        <w:t xml:space="preserve"> the README </w:t>
+      </w:r>
+      <w:r>
+        <w:t>M</w:t>
+      </w:r>
+      <w:r>
+        <w:t>arkdown files or use other file types (e.g., Word, LaTe</w:t>
       </w:r>
       <w:r>
         <w:t>X</w:t>
@@ -6844,7 +6896,7 @@
         </w:rPr>
         <w:t xml:space="preserve">. DOI: </w:t>
       </w:r>
-      <w:hyperlink r:id="rId16" w:history="1">
+      <w:hyperlink r:id="rId17" w:history="1">
         <w:r>
           <w:rPr>
             <w:rStyle w:val="Hyperlink"/>
@@ -6973,7 +7025,7 @@
       <w:bookmarkStart w:id="18" w:name="_Toc139381301"/>
       <w:bookmarkStart w:id="19" w:name="_Toc140232592"/>
       <w:bookmarkStart w:id="20" w:name="_Toc140232660"/>
-      <w:bookmarkStart w:id="21" w:name="_Toc167264856"/>
+      <w:bookmarkStart w:id="21" w:name="_Toc169687576"/>
       <w:r>
         <w:rPr>
           <w:lang w:val="en-GB"/>
@@ -7230,7 +7282,7 @@
       <w:r>
         <w:t xml:space="preserve">. Note that the GitHub repository </w:t>
       </w:r>
-      <w:hyperlink r:id="rId17" w:history="1">
+      <w:hyperlink r:id="rId18" w:history="1">
         <w:r>
           <w:rPr>
             <w:rStyle w:val="Hyperlink"/>
@@ -7349,7 +7401,13 @@
       </w:r>
       <w:proofErr w:type="gramStart"/>
       <w:r>
-        <w:t>the .</w:t>
+        <w:t>the</w:t>
+      </w:r>
+      <w:r>
+        <w:t xml:space="preserve"> </w:t>
+      </w:r>
+      <w:r>
+        <w:t>.</w:t>
       </w:r>
       <w:proofErr w:type="spellStart"/>
       <w:r>
@@ -7389,7 +7447,7 @@
       <w:bookmarkStart w:id="22" w:name="_Toc139381303"/>
       <w:bookmarkStart w:id="23" w:name="_Toc140232593"/>
       <w:bookmarkStart w:id="24" w:name="_Toc140232661"/>
-      <w:bookmarkStart w:id="25" w:name="_Toc167264857"/>
+      <w:bookmarkStart w:id="25" w:name="_Toc169687577"/>
       <w:r>
         <w:rPr>
           <w:lang w:val="en-GB"/>
@@ -7499,13 +7557,19 @@
       </w:r>
       <w:proofErr w:type="spellEnd"/>
       <w:r>
-        <w:t xml:space="preserve"> you will find markdown files (file extension .md). </w:t>
+        <w:t xml:space="preserve"> you will find </w:t>
+      </w:r>
+      <w:r>
+        <w:t>M</w:t>
+      </w:r>
+      <w:r>
+        <w:t xml:space="preserve">arkdown files (file extension .md). </w:t>
       </w:r>
       <w:bookmarkStart w:id="26" w:name="_Hlk138849264"/>
       <w:r>
         <w:t xml:space="preserve">If you are not familiar with markdown then visit  </w:t>
       </w:r>
-      <w:hyperlink r:id="rId18" w:history="1">
+      <w:hyperlink r:id="rId19" w:history="1">
         <w:r>
           <w:rPr>
             <w:rStyle w:val="Hyperlink"/>
@@ -7583,7 +7647,7 @@
       <w:bookmarkStart w:id="27" w:name="_Toc140232594"/>
       <w:bookmarkStart w:id="28" w:name="_Toc140232662"/>
       <w:bookmarkStart w:id="29" w:name="_Ref166680278"/>
-      <w:bookmarkStart w:id="30" w:name="_Toc167264858"/>
+      <w:bookmarkStart w:id="30" w:name="_Toc169687578"/>
       <w:r>
         <w:rPr>
           <w:lang w:val="en-GB"/>
@@ -7710,7 +7774,7 @@
         </w:rPr>
         <w:t xml:space="preserve">git clone </w:t>
       </w:r>
-      <w:hyperlink r:id="rId19" w:history="1">
+      <w:hyperlink r:id="rId20" w:history="1">
         <w:r>
           <w:rPr>
             <w:rStyle w:val="Hyperlink"/>
@@ -7812,7 +7876,7 @@
       <w:bookmarkStart w:id="31" w:name="_Toc140232595"/>
       <w:bookmarkStart w:id="32" w:name="_Toc140232663"/>
       <w:bookmarkStart w:id="33" w:name="_Ref166680311"/>
-      <w:bookmarkStart w:id="34" w:name="_Toc167264859"/>
+      <w:bookmarkStart w:id="34" w:name="_Toc169687579"/>
       <w:r>
         <w:t>Initialize the sFSS project</w:t>
       </w:r>
@@ -8208,7 +8272,7 @@
       <w:bookmarkStart w:id="35" w:name="_Toc139381302"/>
       <w:bookmarkStart w:id="36" w:name="_Toc140232596"/>
       <w:bookmarkStart w:id="37" w:name="_Toc140232664"/>
-      <w:bookmarkStart w:id="38" w:name="_Toc167264860"/>
+      <w:bookmarkStart w:id="38" w:name="_Toc169687580"/>
       <w:r>
         <w:rPr>
           <w:lang w:val="en-GB"/>
@@ -8227,7 +8291,7 @@
       <w:bookmarkStart w:id="39" w:name="_Toc140232597"/>
       <w:bookmarkStart w:id="40" w:name="_Toc140232665"/>
       <w:bookmarkStart w:id="41" w:name="_Ref166680091"/>
-      <w:bookmarkStart w:id="42" w:name="_Toc167264861"/>
+      <w:bookmarkStart w:id="42" w:name="_Toc169687581"/>
       <w:r>
         <w:t>Create a GitHub repository</w:t>
       </w:r>
@@ -8261,7 +8325,7 @@
         </w:rPr>
         <w:t xml:space="preserve">Go to your GitHub account at </w:t>
       </w:r>
-      <w:hyperlink r:id="rId20" w:history="1">
+      <w:hyperlink r:id="rId21" w:history="1">
         <w:r>
           <w:rPr>
             <w:rStyle w:val="Hyperlink"/>
@@ -9232,7 +9296,7 @@
       <w:bookmarkStart w:id="43" w:name="_Toc140232598"/>
       <w:bookmarkStart w:id="44" w:name="_Toc140232666"/>
       <w:bookmarkStart w:id="45" w:name="_Ref166680098"/>
-      <w:bookmarkStart w:id="46" w:name="_Toc167264862"/>
+      <w:bookmarkStart w:id="46" w:name="_Toc169687582"/>
       <w:r>
         <w:rPr>
           <w:lang w:val="en-GB"/>
@@ -9817,7 +9881,7 @@
       <w:bookmarkStart w:id="49" w:name="_Toc140232599"/>
       <w:bookmarkStart w:id="50" w:name="_Toc140232667"/>
       <w:bookmarkStart w:id="51" w:name="_Ref166680108"/>
-      <w:bookmarkStart w:id="52" w:name="_Toc167264863"/>
+      <w:bookmarkStart w:id="52" w:name="_Toc169687583"/>
       <w:r>
         <w:rPr>
           <w:lang w:val="en-GB"/>
@@ -9876,380 +9940,6 @@
       <w:r>
         <w:t xml:space="preserve"> with your GitHub repository (</w:t>
       </w:r>
-      <w:hyperlink r:id="rId21" w:history="1">
-        <w:r>
-          <w:rPr>
-            <w:rStyle w:val="Hyperlink"/>
-          </w:rPr>
-          <w:t>https://github.com/YourAccount/B-cell_DiversityAnalysis</w:t>
-        </w:r>
-        <w:r>
-          <w:rPr>
-            <w:rStyle w:val="Hyperlink"/>
-            <w:lang w:val="en-GB"/>
-          </w:rPr>
-          <w:t>.git</w:t>
-        </w:r>
-      </w:hyperlink>
-      <w:r>
-        <w:rPr>
-          <w:lang w:val="en-GB"/>
-        </w:rPr>
-        <w:t>)</w:t>
-      </w:r>
-      <w:r>
-        <w:rPr>
-          <w:lang w:val="en-GB"/>
-        </w:rPr>
-        <w:t>.</w:t>
-      </w:r>
-    </w:p>
-    <w:p>
-      <w:pPr>
-        <w:spacing w:after="0"/>
-        <w:jc w:val="both"/>
-        <w:rPr>
-          <w:lang w:val="en-GB"/>
-        </w:rPr>
-      </w:pPr>
-      <w:r>
-        <w:rPr>
-          <w:lang w:val="en-GB"/>
-        </w:rPr>
-        <w:t xml:space="preserve">Following the ENCORE philosophy that the </w:t>
-      </w:r>
-      <w:proofErr w:type="spellStart"/>
-      <w:r>
-        <w:rPr>
-          <w:lang w:val="en-GB"/>
-        </w:rPr>
-        <w:t>sFSS</w:t>
-      </w:r>
-      <w:proofErr w:type="spellEnd"/>
-      <w:r>
-        <w:rPr>
-          <w:lang w:val="en-GB"/>
-        </w:rPr>
-        <w:t xml:space="preserve"> is self-contained (and is the entity shared with peers), we only synchronize code and code documentation with GitHub to allow tracking of software and documentation versions.</w:t>
-      </w:r>
-    </w:p>
-    <w:p>
-      <w:pPr>
-        <w:spacing w:after="0"/>
-        <w:jc w:val="both"/>
-        <w:rPr>
-          <w:lang w:val="en-GB"/>
-        </w:rPr>
-      </w:pPr>
-      <w:r>
-        <w:rPr>
-          <w:lang w:val="en-GB"/>
-        </w:rPr>
-        <w:t xml:space="preserve">If you configured the </w:t>
-      </w:r>
-      <w:r>
-        <w:rPr>
-          <w:color w:val="00B050"/>
-        </w:rPr>
-        <w:t>20231201_PROJECT</w:t>
-      </w:r>
-      <w:r>
-        <w:rPr>
-          <w:b/>
-          <w:bCs/>
-          <w:color w:val="00B050"/>
-          <w:lang w:val="en-GB"/>
-        </w:rPr>
-        <w:t>\Processing</w:t>
-      </w:r>
-      <w:r>
-        <w:rPr>
-          <w:b/>
-          <w:bCs/>
-          <w:color w:val="00B050"/>
-          <w:lang w:val="en-GB"/>
-        </w:rPr>
-        <w:t>\</w:t>
-      </w:r>
-      <w:r>
-        <w:rPr>
-          <w:b/>
-          <w:bCs/>
-          <w:color w:val="00B050"/>
-          <w:lang w:val="en-GB"/>
-        </w:rPr>
-        <w:t>.</w:t>
-      </w:r>
-      <w:proofErr w:type="spellStart"/>
-      <w:r>
-        <w:rPr>
-          <w:b/>
-          <w:bCs/>
-          <w:color w:val="00B050"/>
-          <w:lang w:val="en-GB"/>
-        </w:rPr>
-        <w:t>gitignore</w:t>
-      </w:r>
-      <w:proofErr w:type="spellEnd"/>
-      <w:r>
-        <w:rPr>
-          <w:lang w:val="en-GB"/>
-        </w:rPr>
-        <w:t xml:space="preserve"> correctly, then only code and documentation will be synchronized with GitHub. </w:t>
-      </w:r>
-    </w:p>
-    <w:p>
-      <w:pPr>
-        <w:spacing w:after="0"/>
-        <w:jc w:val="both"/>
-      </w:pPr>
-    </w:p>
-    <w:p>
-      <w:pPr>
-        <w:pStyle w:val="ListParagraph"/>
-        <w:numPr>
-          <w:ilvl w:val="0"/>
-          <w:numId w:val="54"/>
-        </w:numPr>
-        <w:spacing w:after="0"/>
-        <w:jc w:val="both"/>
-      </w:pPr>
-      <w:r>
-        <w:t xml:space="preserve">Go to </w:t>
-      </w:r>
-      <w:r>
-        <w:rPr>
-          <w:color w:val="00B050"/>
-        </w:rPr>
-        <w:t>20231201_PROJECT</w:t>
-      </w:r>
-      <w:r>
-        <w:rPr>
-          <w:b/>
-          <w:bCs/>
-          <w:color w:val="00B050"/>
-          <w:lang w:val="en-GB"/>
-        </w:rPr>
-        <w:t>\Processing</w:t>
-      </w:r>
-    </w:p>
-    <w:p>
-      <w:pPr>
-        <w:pStyle w:val="ListParagraph"/>
-        <w:numPr>
-          <w:ilvl w:val="0"/>
-          <w:numId w:val="54"/>
-        </w:numPr>
-        <w:spacing w:after="0"/>
-        <w:jc w:val="both"/>
-      </w:pPr>
-      <w:r>
-        <w:t xml:space="preserve">Start </w:t>
-      </w:r>
-      <w:r>
-        <w:t>G</w:t>
-      </w:r>
-      <w:r>
-        <w:t xml:space="preserve">it </w:t>
-      </w:r>
-      <w:r>
-        <w:t>B</w:t>
-      </w:r>
-      <w:r>
-        <w:t>ash in this directory (</w:t>
-      </w:r>
-      <w:r>
-        <w:t xml:space="preserve">Microsoft </w:t>
-      </w:r>
-      <w:r>
-        <w:t xml:space="preserve">Windows: right mouse </w:t>
-      </w:r>
-      <w:proofErr w:type="gramStart"/>
-      <w:r>
-        <w:t>click</w:t>
-      </w:r>
-      <w:proofErr w:type="gramEnd"/>
-      <w:r>
-        <w:t>, then select ‘</w:t>
-      </w:r>
-      <w:r>
-        <w:t xml:space="preserve">Open </w:t>
-      </w:r>
-      <w:r>
-        <w:t xml:space="preserve">Git </w:t>
-      </w:r>
-      <w:r>
-        <w:t>B</w:t>
-      </w:r>
-      <w:r>
-        <w:t>ash here’</w:t>
-      </w:r>
-      <w:r>
-        <w:t>. MacOS: git is installed by default and can be used after opening the Terminal</w:t>
-      </w:r>
-      <w:r>
-        <w:t>)</w:t>
-      </w:r>
-    </w:p>
-    <w:p>
-      <w:pPr>
-        <w:pStyle w:val="ListParagraph"/>
-        <w:numPr>
-          <w:ilvl w:val="0"/>
-          <w:numId w:val="54"/>
-        </w:numPr>
-        <w:spacing w:after="0"/>
-        <w:jc w:val="both"/>
-      </w:pPr>
-      <w:r>
-        <w:t xml:space="preserve">Enter the following git commands (after each command you can use </w:t>
-      </w:r>
-      <w:r>
-        <w:rPr>
-          <w:color w:val="FF0000"/>
-        </w:rPr>
-        <w:t xml:space="preserve">git status </w:t>
-      </w:r>
-      <w:r>
-        <w:t>to check):</w:t>
-      </w:r>
-    </w:p>
-    <w:p>
-      <w:pPr>
-        <w:pStyle w:val="ListParagraph"/>
-        <w:numPr>
-          <w:ilvl w:val="0"/>
-          <w:numId w:val="55"/>
-        </w:numPr>
-        <w:spacing w:after="0"/>
-        <w:jc w:val="both"/>
-      </w:pPr>
-      <w:r>
-        <w:rPr>
-          <w:color w:val="FF0000"/>
-        </w:rPr>
-        <w:t xml:space="preserve">git </w:t>
-      </w:r>
-      <w:proofErr w:type="spellStart"/>
-      <w:r>
-        <w:rPr>
-          <w:color w:val="FF0000"/>
-        </w:rPr>
-        <w:t>init</w:t>
-      </w:r>
-      <w:proofErr w:type="spellEnd"/>
-      <w:r>
-        <w:rPr>
-          <w:color w:val="FF0000"/>
-        </w:rPr>
-        <w:t xml:space="preserve"> </w:t>
-      </w:r>
-      <w:r>
-        <w:rPr>
-          <w:color w:val="FF0000"/>
-        </w:rPr>
-        <w:t>--</w:t>
-      </w:r>
-      <w:r>
-        <w:rPr>
-          <w:color w:val="FF0000"/>
-        </w:rPr>
-        <w:t>initial-branch=</w:t>
-      </w:r>
-      <w:proofErr w:type="gramStart"/>
-      <w:r>
-        <w:rPr>
-          <w:color w:val="FF0000"/>
-        </w:rPr>
-        <w:t>main</w:t>
-      </w:r>
-      <w:r>
-        <w:rPr>
-          <w:color w:val="FF0000"/>
-        </w:rPr>
-        <w:t xml:space="preserve">  #</w:t>
-      </w:r>
-      <w:proofErr w:type="gramEnd"/>
-      <w:r>
-        <w:rPr>
-          <w:color w:val="FF0000"/>
-        </w:rPr>
-        <w:t xml:space="preserve"> note the use of the double dash</w:t>
-      </w:r>
-    </w:p>
-    <w:p>
-      <w:pPr>
-        <w:pStyle w:val="ListParagraph"/>
-        <w:numPr>
-          <w:ilvl w:val="0"/>
-          <w:numId w:val="55"/>
-        </w:numPr>
-        <w:spacing w:after="0"/>
-        <w:jc w:val="both"/>
-      </w:pPr>
-      <w:r>
-        <w:rPr>
-          <w:color w:val="FF0000"/>
-        </w:rPr>
-        <w:t xml:space="preserve">git remote add origin </w:t>
-      </w:r>
-      <w:r>
-        <w:rPr>
-          <w:color w:val="FF0000"/>
-        </w:rPr>
-        <w:t>[</w:t>
-      </w:r>
-      <w:r>
-        <w:rPr>
-          <w:i/>
-          <w:iCs/>
-          <w:color w:val="FF0000"/>
-        </w:rPr>
-        <w:t>URL of repo</w:t>
-      </w:r>
-      <w:r>
-        <w:rPr>
-          <w:color w:val="FF0000"/>
-        </w:rPr>
-        <w:t>]</w:t>
-      </w:r>
-    </w:p>
-    <w:p>
-      <w:pPr>
-        <w:pStyle w:val="ListParagraph"/>
-        <w:numPr>
-          <w:ilvl w:val="1"/>
-          <w:numId w:val="55"/>
-        </w:numPr>
-        <w:spacing w:after="0"/>
-        <w:jc w:val="both"/>
-      </w:pPr>
-      <w:r>
-        <w:rPr>
-          <w:color w:val="FF0000"/>
-        </w:rPr>
-        <w:t>URL of repo</w:t>
-      </w:r>
-      <w:r>
-        <w:rPr>
-          <w:color w:val="FF0000"/>
-        </w:rPr>
-        <w:t>: as entered in github.txt, e.g.,</w:t>
-      </w:r>
-      <w:r>
-        <w:t xml:space="preserve"> </w:t>
-      </w:r>
-    </w:p>
-    <w:p>
-      <w:pPr>
-        <w:pStyle w:val="ListParagraph"/>
-        <w:numPr>
-          <w:ilvl w:val="1"/>
-          <w:numId w:val="55"/>
-        </w:numPr>
-        <w:spacing w:after="0"/>
-        <w:jc w:val="both"/>
-      </w:pPr>
       <w:hyperlink r:id="rId22" w:history="1">
         <w:r>
           <w:rPr>
@@ -10265,6 +9955,228 @@
           <w:t>.git</w:t>
         </w:r>
       </w:hyperlink>
+      <w:r>
+        <w:rPr>
+          <w:lang w:val="en-GB"/>
+        </w:rPr>
+        <w:t>)</w:t>
+      </w:r>
+      <w:r>
+        <w:rPr>
+          <w:lang w:val="en-GB"/>
+        </w:rPr>
+        <w:t>.</w:t>
+      </w:r>
+    </w:p>
+    <w:p>
+      <w:pPr>
+        <w:spacing w:after="0"/>
+        <w:jc w:val="both"/>
+        <w:rPr>
+          <w:lang w:val="en-GB"/>
+        </w:rPr>
+      </w:pPr>
+      <w:r>
+        <w:rPr>
+          <w:lang w:val="en-GB"/>
+        </w:rPr>
+        <w:t xml:space="preserve">Following the ENCORE philosophy that the </w:t>
+      </w:r>
+      <w:proofErr w:type="spellStart"/>
+      <w:r>
+        <w:rPr>
+          <w:lang w:val="en-GB"/>
+        </w:rPr>
+        <w:t>sFSS</w:t>
+      </w:r>
+      <w:proofErr w:type="spellEnd"/>
+      <w:r>
+        <w:rPr>
+          <w:lang w:val="en-GB"/>
+        </w:rPr>
+        <w:t xml:space="preserve"> is self-contained (and is the entity shared with peers), we only synchronize code and code documentation with GitHub to allow tracking of software and documentation versions.</w:t>
+      </w:r>
+    </w:p>
+    <w:p>
+      <w:pPr>
+        <w:spacing w:after="0"/>
+        <w:jc w:val="both"/>
+        <w:rPr>
+          <w:lang w:val="en-GB"/>
+        </w:rPr>
+      </w:pPr>
+      <w:r>
+        <w:rPr>
+          <w:lang w:val="en-GB"/>
+        </w:rPr>
+        <w:t xml:space="preserve">If you configured the </w:t>
+      </w:r>
+      <w:r>
+        <w:rPr>
+          <w:color w:val="00B050"/>
+        </w:rPr>
+        <w:t>20231201_PROJECT</w:t>
+      </w:r>
+      <w:r>
+        <w:rPr>
+          <w:b/>
+          <w:bCs/>
+          <w:color w:val="00B050"/>
+          <w:lang w:val="en-GB"/>
+        </w:rPr>
+        <w:t>\Processing</w:t>
+      </w:r>
+      <w:r>
+        <w:rPr>
+          <w:b/>
+          <w:bCs/>
+          <w:color w:val="00B050"/>
+          <w:lang w:val="en-GB"/>
+        </w:rPr>
+        <w:t>\</w:t>
+      </w:r>
+      <w:r>
+        <w:rPr>
+          <w:b/>
+          <w:bCs/>
+          <w:color w:val="00B050"/>
+          <w:lang w:val="en-GB"/>
+        </w:rPr>
+        <w:t>.</w:t>
+      </w:r>
+      <w:proofErr w:type="spellStart"/>
+      <w:r>
+        <w:rPr>
+          <w:b/>
+          <w:bCs/>
+          <w:color w:val="00B050"/>
+          <w:lang w:val="en-GB"/>
+        </w:rPr>
+        <w:t>gitignore</w:t>
+      </w:r>
+      <w:proofErr w:type="spellEnd"/>
+      <w:r>
+        <w:rPr>
+          <w:lang w:val="en-GB"/>
+        </w:rPr>
+        <w:t xml:space="preserve"> correctly, then only code and documentation will be synchronized with GitHub. </w:t>
+      </w:r>
+    </w:p>
+    <w:p>
+      <w:pPr>
+        <w:spacing w:after="0"/>
+        <w:jc w:val="both"/>
+      </w:pPr>
+    </w:p>
+    <w:p>
+      <w:pPr>
+        <w:pStyle w:val="ListParagraph"/>
+        <w:numPr>
+          <w:ilvl w:val="0"/>
+          <w:numId w:val="54"/>
+        </w:numPr>
+        <w:spacing w:after="0"/>
+        <w:jc w:val="both"/>
+      </w:pPr>
+      <w:r>
+        <w:t xml:space="preserve">Go to </w:t>
+      </w:r>
+      <w:r>
+        <w:rPr>
+          <w:color w:val="00B050"/>
+        </w:rPr>
+        <w:t>20231201_PROJECT</w:t>
+      </w:r>
+      <w:r>
+        <w:rPr>
+          <w:b/>
+          <w:bCs/>
+          <w:color w:val="00B050"/>
+          <w:lang w:val="en-GB"/>
+        </w:rPr>
+        <w:t>\Processing</w:t>
+      </w:r>
+    </w:p>
+    <w:p>
+      <w:pPr>
+        <w:pStyle w:val="ListParagraph"/>
+        <w:numPr>
+          <w:ilvl w:val="0"/>
+          <w:numId w:val="54"/>
+        </w:numPr>
+        <w:spacing w:after="0"/>
+        <w:jc w:val="both"/>
+      </w:pPr>
+      <w:r>
+        <w:t xml:space="preserve">Start </w:t>
+      </w:r>
+      <w:r>
+        <w:t>G</w:t>
+      </w:r>
+      <w:r>
+        <w:t xml:space="preserve">it </w:t>
+      </w:r>
+      <w:r>
+        <w:t>B</w:t>
+      </w:r>
+      <w:r>
+        <w:t>ash in this directory (</w:t>
+      </w:r>
+      <w:r>
+        <w:t xml:space="preserve">Microsoft </w:t>
+      </w:r>
+      <w:r>
+        <w:t xml:space="preserve">Windows: right mouse </w:t>
+      </w:r>
+      <w:proofErr w:type="gramStart"/>
+      <w:r>
+        <w:t>click</w:t>
+      </w:r>
+      <w:proofErr w:type="gramEnd"/>
+      <w:r>
+        <w:t>, then select ‘</w:t>
+      </w:r>
+      <w:r>
+        <w:t xml:space="preserve">Open </w:t>
+      </w:r>
+      <w:r>
+        <w:t xml:space="preserve">Git </w:t>
+      </w:r>
+      <w:r>
+        <w:t>B</w:t>
+      </w:r>
+      <w:r>
+        <w:t>ash here’</w:t>
+      </w:r>
+      <w:r>
+        <w:t>. MacOS: git is installed by default and can be used after opening the Terminal</w:t>
+      </w:r>
+      <w:r>
+        <w:t>)</w:t>
+      </w:r>
+    </w:p>
+    <w:p>
+      <w:pPr>
+        <w:pStyle w:val="ListParagraph"/>
+        <w:numPr>
+          <w:ilvl w:val="0"/>
+          <w:numId w:val="54"/>
+        </w:numPr>
+        <w:spacing w:after="0"/>
+        <w:jc w:val="both"/>
+      </w:pPr>
+      <w:r>
+        <w:t xml:space="preserve">Enter the following git commands (after each command you can use </w:t>
+      </w:r>
+      <w:r>
+        <w:rPr>
+          <w:color w:val="FF0000"/>
+        </w:rPr>
+        <w:t xml:space="preserve">git status </w:t>
+      </w:r>
+      <w:r>
+        <w:t>to check):</w:t>
+      </w:r>
     </w:p>
     <w:p>
       <w:pPr>
@@ -10280,7 +10192,53 @@
         <w:rPr>
           <w:color w:val="FF0000"/>
         </w:rPr>
-        <w:t>git pull origin main</w:t>
+        <w:t xml:space="preserve">git </w:t>
+      </w:r>
+      <w:proofErr w:type="spellStart"/>
+      <w:r>
+        <w:rPr>
+          <w:color w:val="FF0000"/>
+        </w:rPr>
+        <w:t>init</w:t>
+      </w:r>
+      <w:proofErr w:type="spellEnd"/>
+      <w:r>
+        <w:rPr>
+          <w:color w:val="FF0000"/>
+        </w:rPr>
+        <w:t xml:space="preserve"> </w:t>
+      </w:r>
+      <w:r>
+        <w:rPr>
+          <w:color w:val="FF0000"/>
+        </w:rPr>
+        <w:t>--</w:t>
+      </w:r>
+      <w:r>
+        <w:rPr>
+          <w:color w:val="FF0000"/>
+        </w:rPr>
+        <w:t>initial-branch=</w:t>
+      </w:r>
+      <w:proofErr w:type="gramStart"/>
+      <w:r>
+        <w:rPr>
+          <w:color w:val="FF0000"/>
+        </w:rPr>
+        <w:t>main</w:t>
+      </w:r>
+      <w:r>
+        <w:rPr>
+          <w:color w:val="FF0000"/>
+        </w:rPr>
+        <w:t xml:space="preserve">  #</w:t>
+      </w:r>
+      <w:proofErr w:type="gramEnd"/>
+      <w:r>
+        <w:rPr>
+          <w:color w:val="FF0000"/>
+        </w:rPr>
+        <w:t xml:space="preserve"> note the use of the double dash</w:t>
       </w:r>
     </w:p>
     <w:p>
@@ -10297,16 +10255,80 @@
         <w:rPr>
           <w:color w:val="FF0000"/>
         </w:rPr>
-        <w:t xml:space="preserve">git </w:t>
-      </w:r>
-      <w:proofErr w:type="gramStart"/>
+        <w:t xml:space="preserve">git remote add origin </w:t>
+      </w:r>
       <w:r>
         <w:rPr>
           <w:color w:val="FF0000"/>
         </w:rPr>
-        <w:t>add .</w:t>
-      </w:r>
-      <w:proofErr w:type="gramEnd"/>
+        <w:t>[</w:t>
+      </w:r>
+      <w:r>
+        <w:rPr>
+          <w:i/>
+          <w:iCs/>
+          <w:color w:val="FF0000"/>
+        </w:rPr>
+        <w:t>URL of repo</w:t>
+      </w:r>
+      <w:r>
+        <w:rPr>
+          <w:color w:val="FF0000"/>
+        </w:rPr>
+        <w:t>]</w:t>
+      </w:r>
+    </w:p>
+    <w:p>
+      <w:pPr>
+        <w:pStyle w:val="ListParagraph"/>
+        <w:numPr>
+          <w:ilvl w:val="1"/>
+          <w:numId w:val="55"/>
+        </w:numPr>
+        <w:spacing w:after="0"/>
+        <w:jc w:val="both"/>
+      </w:pPr>
+      <w:r>
+        <w:rPr>
+          <w:color w:val="FF0000"/>
+        </w:rPr>
+        <w:t>URL of repo</w:t>
+      </w:r>
+      <w:r>
+        <w:rPr>
+          <w:color w:val="FF0000"/>
+        </w:rPr>
+        <w:t>: as entered in github.txt, e.g.,</w:t>
+      </w:r>
+      <w:r>
+        <w:t xml:space="preserve"> </w:t>
+      </w:r>
+    </w:p>
+    <w:p>
+      <w:pPr>
+        <w:pStyle w:val="ListParagraph"/>
+        <w:numPr>
+          <w:ilvl w:val="1"/>
+          <w:numId w:val="55"/>
+        </w:numPr>
+        <w:spacing w:after="0"/>
+        <w:jc w:val="both"/>
+      </w:pPr>
+      <w:hyperlink r:id="rId23" w:history="1">
+        <w:r>
+          <w:rPr>
+            <w:rStyle w:val="Hyperlink"/>
+          </w:rPr>
+          <w:t>https://github.com/YourAccount/B-cell_DiversityAnalysis</w:t>
+        </w:r>
+        <w:r>
+          <w:rPr>
+            <w:rStyle w:val="Hyperlink"/>
+            <w:lang w:val="en-GB"/>
+          </w:rPr>
+          <w:t>.git</w:t>
+        </w:r>
+      </w:hyperlink>
     </w:p>
     <w:p>
       <w:pPr>
@@ -10321,74 +10343,8 @@
       <w:r>
         <w:rPr>
           <w:color w:val="FF0000"/>
-          <w:lang w:val="en-GB"/>
-        </w:rPr>
-        <w:t>git commit -m "</w:t>
-      </w:r>
-      <w:r>
-        <w:rPr>
-          <w:color w:val="FF0000"/>
-          <w:lang w:val="en-GB"/>
-        </w:rPr>
-        <w:t>First sync</w:t>
-      </w:r>
-      <w:r>
-        <w:rPr>
-          <w:color w:val="FF0000"/>
-          <w:lang w:val="en-GB"/>
-        </w:rPr>
-        <w:t>" -m "</w:t>
-      </w:r>
-      <w:r>
-        <w:rPr>
-          <w:color w:val="FF0000"/>
-          <w:lang w:val="en-GB"/>
-        </w:rPr>
-        <w:t xml:space="preserve">First sync with </w:t>
-      </w:r>
-      <w:r>
-        <w:rPr>
-          <w:color w:val="FF0000"/>
-          <w:lang w:val="en-GB"/>
-        </w:rPr>
-        <w:t>GitHub</w:t>
-      </w:r>
-      <w:r>
-        <w:rPr>
-          <w:color w:val="FF0000"/>
-          <w:lang w:val="en-GB"/>
-        </w:rPr>
-        <w:t xml:space="preserve"> after setting up </w:t>
-      </w:r>
-      <w:r>
-        <w:rPr>
-          <w:color w:val="FF0000"/>
-          <w:lang w:val="en-GB"/>
-        </w:rPr>
-        <w:t xml:space="preserve">the </w:t>
-      </w:r>
-      <w:proofErr w:type="spellStart"/>
-      <w:r>
-        <w:rPr>
-          <w:color w:val="FF0000"/>
-          <w:lang w:val="en-GB"/>
-        </w:rPr>
-        <w:t>s</w:t>
-      </w:r>
-      <w:r>
-        <w:rPr>
-          <w:color w:val="FF0000"/>
-          <w:lang w:val="en-GB"/>
-        </w:rPr>
-        <w:t>FSS</w:t>
-      </w:r>
-      <w:proofErr w:type="spellEnd"/>
-      <w:r>
-        <w:rPr>
-          <w:color w:val="FF0000"/>
-          <w:lang w:val="en-GB"/>
-        </w:rPr>
-        <w:t>"</w:t>
+        </w:rPr>
+        <w:t>git pull origin main</w:t>
       </w:r>
     </w:p>
     <w:p>
@@ -10404,270 +10360,99 @@
       <w:r>
         <w:rPr>
           <w:color w:val="FF0000"/>
-          <w:lang w:val="en-GB"/>
-        </w:rPr>
-        <w:t>git push -u origin main</w:t>
-      </w:r>
-    </w:p>
-    <w:p>
-      <w:pPr>
-        <w:spacing w:after="0"/>
-        <w:jc w:val="both"/>
-        <w:rPr>
-          <w:color w:val="000000" w:themeColor="text1"/>
-        </w:rPr>
-      </w:pPr>
-    </w:p>
-    <w:p>
-      <w:pPr>
-        <w:spacing w:after="0"/>
-        <w:jc w:val="both"/>
-        <w:rPr>
-          <w:color w:val="000000" w:themeColor="text1"/>
-        </w:rPr>
-      </w:pPr>
-      <w:r>
-        <w:rPr>
-          <w:color w:val="000000" w:themeColor="text1"/>
-        </w:rPr>
-        <w:t xml:space="preserve">if you go to </w:t>
-      </w:r>
-      <w:hyperlink r:id="rId23" w:history="1">
-        <w:r>
-          <w:rPr>
-            <w:rStyle w:val="Hyperlink"/>
-          </w:rPr>
-          <w:t>https://github.com/YourAccount/B-cell_DiversityAnalysis.git</w:t>
-        </w:r>
-      </w:hyperlink>
-      <w:r>
-        <w:rPr>
-          <w:color w:val="000000" w:themeColor="text1"/>
-        </w:rPr>
-        <w:t xml:space="preserve"> in your web</w:t>
-      </w:r>
-      <w:r>
-        <w:rPr>
-          <w:color w:val="000000" w:themeColor="text1"/>
-        </w:rPr>
-        <w:t xml:space="preserve"> </w:t>
-      </w:r>
-      <w:r>
-        <w:rPr>
-          <w:color w:val="000000" w:themeColor="text1"/>
-        </w:rPr>
-        <w:t xml:space="preserve">browser then you see that part of the </w:t>
-      </w:r>
-      <w:proofErr w:type="spellStart"/>
-      <w:r>
-        <w:rPr>
-          <w:color w:val="000000" w:themeColor="text1"/>
-        </w:rPr>
-        <w:t>sFSS</w:t>
-      </w:r>
-      <w:proofErr w:type="spellEnd"/>
-      <w:r>
-        <w:rPr>
-          <w:color w:val="000000" w:themeColor="text1"/>
-        </w:rPr>
-        <w:t xml:space="preserve"> is synchronized with your repository. </w:t>
-      </w:r>
-    </w:p>
-    <w:p>
-      <w:pPr>
-        <w:spacing w:after="0"/>
-        <w:jc w:val="both"/>
-        <w:rPr>
-          <w:color w:val="000000" w:themeColor="text1"/>
-        </w:rPr>
-      </w:pPr>
-      <w:r>
-        <w:rPr>
-          <w:color w:val="000000" w:themeColor="text1"/>
-        </w:rPr>
-        <w:lastRenderedPageBreak/>
-        <w:t>Note</w:t>
-      </w:r>
-      <w:r>
-        <w:rPr>
-          <w:color w:val="000000" w:themeColor="text1"/>
-        </w:rPr>
-        <w:t xml:space="preserve"> that </w:t>
-      </w:r>
-      <w:r>
-        <w:rPr>
-          <w:color w:val="000000" w:themeColor="text1"/>
-        </w:rPr>
-        <w:t xml:space="preserve">the command ‘git </w:t>
-      </w:r>
-      <w:proofErr w:type="spellStart"/>
-      <w:r>
-        <w:rPr>
-          <w:color w:val="000000" w:themeColor="text1"/>
-        </w:rPr>
-        <w:t>init</w:t>
-      </w:r>
-      <w:proofErr w:type="spellEnd"/>
-      <w:r>
-        <w:rPr>
-          <w:color w:val="000000" w:themeColor="text1"/>
-        </w:rPr>
-        <w:t xml:space="preserve">’ has created the (hidden) </w:t>
+        </w:rPr>
+        <w:t xml:space="preserve">git </w:t>
       </w:r>
       <w:proofErr w:type="gramStart"/>
       <w:r>
         <w:rPr>
-          <w:color w:val="000000" w:themeColor="text1"/>
-        </w:rPr>
-        <w:t>directory .git</w:t>
+          <w:color w:val="FF0000"/>
+        </w:rPr>
+        <w:t>add .</w:t>
       </w:r>
       <w:proofErr w:type="gramEnd"/>
-      <w:r>
-        <w:rPr>
-          <w:color w:val="000000" w:themeColor="text1"/>
-        </w:rPr>
-        <w:t xml:space="preserve"> in your Processing directory.</w:t>
-      </w:r>
-      <w:r>
-        <w:rPr>
-          <w:color w:val="000000" w:themeColor="text1"/>
-        </w:rPr>
-        <w:t xml:space="preserve"> Don’t remove it.</w:t>
-      </w:r>
-    </w:p>
-    <w:p>
-      <w:pPr>
-        <w:spacing w:after="0"/>
-        <w:jc w:val="both"/>
-        <w:rPr>
-          <w:color w:val="000000" w:themeColor="text1"/>
-        </w:rPr>
-      </w:pPr>
-    </w:p>
-    <w:p>
-      <w:pPr>
-        <w:pStyle w:val="Heading3"/>
-        <w:rPr>
-          <w:lang w:val="en-GB"/>
-        </w:rPr>
-      </w:pPr>
-      <w:bookmarkStart w:id="53" w:name="_Toc139381307"/>
-      <w:bookmarkStart w:id="54" w:name="_Toc140232600"/>
-      <w:bookmarkStart w:id="55" w:name="_Toc140232668"/>
-      <w:bookmarkStart w:id="56" w:name="_Toc167264864"/>
-      <w:r>
-        <w:rPr>
-          <w:lang w:val="en-GB"/>
-        </w:rPr>
-        <w:t xml:space="preserve">Keep your GitHub repository </w:t>
-      </w:r>
-      <w:bookmarkEnd w:id="53"/>
-      <w:r>
-        <w:rPr>
-          <w:lang w:val="en-GB"/>
-        </w:rPr>
-        <w:t>UP TO DATE</w:t>
-      </w:r>
-      <w:bookmarkEnd w:id="54"/>
-      <w:bookmarkEnd w:id="55"/>
-      <w:bookmarkEnd w:id="56"/>
-    </w:p>
-    <w:p>
-      <w:pPr>
-        <w:spacing w:after="0"/>
-        <w:jc w:val="both"/>
-        <w:rPr>
-          <w:lang w:val="en-GB"/>
-        </w:rPr>
-      </w:pPr>
-      <w:r>
-        <w:rPr>
-          <w:lang w:val="en-GB"/>
-        </w:rPr>
-        <w:t xml:space="preserve">From now </w:t>
-      </w:r>
-      <w:r>
-        <w:rPr>
-          <w:lang w:val="en-GB"/>
-        </w:rPr>
-        <w:t xml:space="preserve">on you can use the </w:t>
-      </w:r>
-      <w:r>
-        <w:rPr>
-          <w:lang w:val="en-GB"/>
-        </w:rPr>
-        <w:t xml:space="preserve">following </w:t>
-      </w:r>
-      <w:r>
-        <w:rPr>
-          <w:lang w:val="en-GB"/>
-        </w:rPr>
-        <w:t xml:space="preserve">git </w:t>
-      </w:r>
-      <w:r>
-        <w:rPr>
-          <w:lang w:val="en-GB"/>
-        </w:rPr>
-        <w:t xml:space="preserve">commands </w:t>
-      </w:r>
-      <w:r>
-        <w:rPr>
-          <w:lang w:val="en-GB"/>
-        </w:rPr>
-        <w:t>to keep your project directory and GitHub synchronized (preferably, you do this on a</w:t>
-      </w:r>
-      <w:r>
-        <w:rPr>
-          <w:lang w:val="en-GB"/>
-        </w:rPr>
-        <w:t xml:space="preserve"> continuous</w:t>
-      </w:r>
-      <w:r>
-        <w:rPr>
-          <w:lang w:val="en-GB"/>
-        </w:rPr>
-        <w:t xml:space="preserve"> basis). </w:t>
-      </w:r>
     </w:p>
     <w:p>
       <w:pPr>
         <w:pStyle w:val="ListParagraph"/>
         <w:numPr>
           <w:ilvl w:val="0"/>
-          <w:numId w:val="58"/>
+          <w:numId w:val="55"/>
         </w:numPr>
         <w:spacing w:after="0"/>
         <w:jc w:val="both"/>
-        <w:rPr>
-          <w:lang w:val="en-GB"/>
-        </w:rPr>
-      </w:pPr>
-      <w:r>
-        <w:rPr>
-          <w:lang w:val="en-GB"/>
-        </w:rPr>
-        <w:t xml:space="preserve">Go to </w:t>
-      </w:r>
-      <w:r>
-        <w:rPr>
-          <w:color w:val="00B050"/>
-        </w:rPr>
-        <w:t>20231201_PROJECT</w:t>
-      </w:r>
-      <w:r>
-        <w:rPr>
-          <w:b/>
-          <w:bCs/>
-          <w:color w:val="00B050"/>
-          <w:lang w:val="en-GB"/>
-        </w:rPr>
-        <w:t>\Processing</w:t>
-      </w:r>
-      <w:r>
-        <w:rPr>
-          <w:lang w:val="en-GB"/>
-        </w:rPr>
-        <w:t>.</w:t>
+      </w:pPr>
+      <w:r>
+        <w:rPr>
+          <w:color w:val="FF0000"/>
+          <w:lang w:val="en-GB"/>
+        </w:rPr>
+        <w:t>git commit -m "</w:t>
+      </w:r>
+      <w:r>
+        <w:rPr>
+          <w:color w:val="FF0000"/>
+          <w:lang w:val="en-GB"/>
+        </w:rPr>
+        <w:t>First sync</w:t>
+      </w:r>
+      <w:r>
+        <w:rPr>
+          <w:color w:val="FF0000"/>
+          <w:lang w:val="en-GB"/>
+        </w:rPr>
+        <w:t>" -m "</w:t>
+      </w:r>
+      <w:r>
+        <w:rPr>
+          <w:color w:val="FF0000"/>
+          <w:lang w:val="en-GB"/>
+        </w:rPr>
+        <w:t xml:space="preserve">First sync with </w:t>
+      </w:r>
+      <w:r>
+        <w:rPr>
+          <w:color w:val="FF0000"/>
+          <w:lang w:val="en-GB"/>
+        </w:rPr>
+        <w:t>GitHub</w:t>
+      </w:r>
+      <w:r>
+        <w:rPr>
+          <w:color w:val="FF0000"/>
+          <w:lang w:val="en-GB"/>
+        </w:rPr>
+        <w:t xml:space="preserve"> after setting up </w:t>
+      </w:r>
+      <w:r>
+        <w:rPr>
+          <w:color w:val="FF0000"/>
+          <w:lang w:val="en-GB"/>
+        </w:rPr>
+        <w:t xml:space="preserve">the </w:t>
+      </w:r>
+      <w:proofErr w:type="spellStart"/>
+      <w:r>
+        <w:rPr>
+          <w:color w:val="FF0000"/>
+          <w:lang w:val="en-GB"/>
+        </w:rPr>
+        <w:t>s</w:t>
+      </w:r>
+      <w:r>
+        <w:rPr>
+          <w:color w:val="FF0000"/>
+          <w:lang w:val="en-GB"/>
+        </w:rPr>
+        <w:t>FSS</w:t>
+      </w:r>
+      <w:proofErr w:type="spellEnd"/>
+      <w:r>
+        <w:rPr>
+          <w:color w:val="FF0000"/>
+          <w:lang w:val="en-GB"/>
+        </w:rPr>
+        <w:t>"</w:t>
       </w:r>
     </w:p>
     <w:p>
@@ -10675,27 +10460,41 @@
         <w:pStyle w:val="ListParagraph"/>
         <w:numPr>
           <w:ilvl w:val="0"/>
-          <w:numId w:val="58"/>
+          <w:numId w:val="55"/>
         </w:numPr>
         <w:spacing w:after="0"/>
         <w:jc w:val="both"/>
-        <w:rPr>
-          <w:lang w:val="en-GB"/>
-        </w:rPr>
       </w:pPr>
       <w:r>
         <w:rPr>
           <w:color w:val="FF0000"/>
           <w:lang w:val="en-GB"/>
         </w:rPr>
-        <w:t>git pull</w:t>
-      </w:r>
-      <w:r>
-        <w:rPr>
-          <w:color w:val="FF0000"/>
-          <w:lang w:val="en-GB"/>
-        </w:rPr>
-        <w:t xml:space="preserve"> </w:t>
+        <w:t>git push -u origin main</w:t>
+      </w:r>
+    </w:p>
+    <w:p>
+      <w:pPr>
+        <w:spacing w:after="0"/>
+        <w:jc w:val="both"/>
+        <w:rPr>
+          <w:color w:val="000000" w:themeColor="text1"/>
+        </w:rPr>
+      </w:pPr>
+    </w:p>
+    <w:p>
+      <w:pPr>
+        <w:spacing w:after="0"/>
+        <w:jc w:val="both"/>
+        <w:rPr>
+          <w:color w:val="000000" w:themeColor="text1"/>
+        </w:rPr>
+      </w:pPr>
+      <w:r>
+        <w:rPr>
+          <w:color w:val="000000" w:themeColor="text1"/>
+        </w:rPr>
+        <w:t xml:space="preserve">if you go to </w:t>
       </w:r>
       <w:hyperlink r:id="rId24" w:history="1">
         <w:r>
@@ -10707,6 +10506,271 @@
       </w:hyperlink>
       <w:r>
         <w:rPr>
+          <w:color w:val="000000" w:themeColor="text1"/>
+        </w:rPr>
+        <w:t xml:space="preserve"> in your web</w:t>
+      </w:r>
+      <w:r>
+        <w:rPr>
+          <w:color w:val="000000" w:themeColor="text1"/>
+        </w:rPr>
+        <w:t xml:space="preserve"> </w:t>
+      </w:r>
+      <w:r>
+        <w:rPr>
+          <w:color w:val="000000" w:themeColor="text1"/>
+        </w:rPr>
+        <w:t xml:space="preserve">browser then you see that part of the </w:t>
+      </w:r>
+      <w:proofErr w:type="spellStart"/>
+      <w:r>
+        <w:rPr>
+          <w:color w:val="000000" w:themeColor="text1"/>
+        </w:rPr>
+        <w:t>sFSS</w:t>
+      </w:r>
+      <w:proofErr w:type="spellEnd"/>
+      <w:r>
+        <w:rPr>
+          <w:color w:val="000000" w:themeColor="text1"/>
+        </w:rPr>
+        <w:t xml:space="preserve"> is synchronized with your repository. </w:t>
+      </w:r>
+    </w:p>
+    <w:p>
+      <w:pPr>
+        <w:spacing w:after="0"/>
+        <w:jc w:val="both"/>
+        <w:rPr>
+          <w:color w:val="000000" w:themeColor="text1"/>
+        </w:rPr>
+      </w:pPr>
+      <w:r>
+        <w:rPr>
+          <w:color w:val="000000" w:themeColor="text1"/>
+        </w:rPr>
+        <w:lastRenderedPageBreak/>
+        <w:t>Note</w:t>
+      </w:r>
+      <w:r>
+        <w:rPr>
+          <w:color w:val="000000" w:themeColor="text1"/>
+        </w:rPr>
+        <w:t xml:space="preserve"> that </w:t>
+      </w:r>
+      <w:r>
+        <w:rPr>
+          <w:color w:val="000000" w:themeColor="text1"/>
+        </w:rPr>
+        <w:t xml:space="preserve">the command ‘git </w:t>
+      </w:r>
+      <w:proofErr w:type="spellStart"/>
+      <w:r>
+        <w:rPr>
+          <w:color w:val="000000" w:themeColor="text1"/>
+        </w:rPr>
+        <w:t>init</w:t>
+      </w:r>
+      <w:proofErr w:type="spellEnd"/>
+      <w:r>
+        <w:rPr>
+          <w:color w:val="000000" w:themeColor="text1"/>
+        </w:rPr>
+        <w:t xml:space="preserve">’ has created the (hidden) </w:t>
+      </w:r>
+      <w:proofErr w:type="gramStart"/>
+      <w:r>
+        <w:rPr>
+          <w:color w:val="000000" w:themeColor="text1"/>
+        </w:rPr>
+        <w:t>directory .git</w:t>
+      </w:r>
+      <w:proofErr w:type="gramEnd"/>
+      <w:r>
+        <w:rPr>
+          <w:color w:val="000000" w:themeColor="text1"/>
+        </w:rPr>
+        <w:t xml:space="preserve"> in your Processing directory.</w:t>
+      </w:r>
+      <w:r>
+        <w:rPr>
+          <w:color w:val="000000" w:themeColor="text1"/>
+        </w:rPr>
+        <w:t xml:space="preserve"> Don’t remove it.</w:t>
+      </w:r>
+    </w:p>
+    <w:p>
+      <w:pPr>
+        <w:spacing w:after="0"/>
+        <w:jc w:val="both"/>
+        <w:rPr>
+          <w:color w:val="000000" w:themeColor="text1"/>
+        </w:rPr>
+      </w:pPr>
+    </w:p>
+    <w:p>
+      <w:pPr>
+        <w:pStyle w:val="Heading3"/>
+        <w:rPr>
+          <w:lang w:val="en-GB"/>
+        </w:rPr>
+      </w:pPr>
+      <w:bookmarkStart w:id="53" w:name="_Toc139381307"/>
+      <w:bookmarkStart w:id="54" w:name="_Toc140232600"/>
+      <w:bookmarkStart w:id="55" w:name="_Toc140232668"/>
+      <w:bookmarkStart w:id="56" w:name="_Toc169687584"/>
+      <w:r>
+        <w:rPr>
+          <w:lang w:val="en-GB"/>
+        </w:rPr>
+        <w:t xml:space="preserve">Keep your GitHub repository </w:t>
+      </w:r>
+      <w:bookmarkEnd w:id="53"/>
+      <w:r>
+        <w:rPr>
+          <w:lang w:val="en-GB"/>
+        </w:rPr>
+        <w:t>UP TO DATE</w:t>
+      </w:r>
+      <w:bookmarkEnd w:id="54"/>
+      <w:bookmarkEnd w:id="55"/>
+      <w:bookmarkEnd w:id="56"/>
+    </w:p>
+    <w:p>
+      <w:pPr>
+        <w:spacing w:after="0"/>
+        <w:jc w:val="both"/>
+        <w:rPr>
+          <w:lang w:val="en-GB"/>
+        </w:rPr>
+      </w:pPr>
+      <w:r>
+        <w:rPr>
+          <w:lang w:val="en-GB"/>
+        </w:rPr>
+        <w:t xml:space="preserve">From now </w:t>
+      </w:r>
+      <w:r>
+        <w:rPr>
+          <w:lang w:val="en-GB"/>
+        </w:rPr>
+        <w:t xml:space="preserve">on you can use the </w:t>
+      </w:r>
+      <w:r>
+        <w:rPr>
+          <w:lang w:val="en-GB"/>
+        </w:rPr>
+        <w:t xml:space="preserve">following </w:t>
+      </w:r>
+      <w:r>
+        <w:rPr>
+          <w:lang w:val="en-GB"/>
+        </w:rPr>
+        <w:t xml:space="preserve">git </w:t>
+      </w:r>
+      <w:r>
+        <w:rPr>
+          <w:lang w:val="en-GB"/>
+        </w:rPr>
+        <w:t xml:space="preserve">commands </w:t>
+      </w:r>
+      <w:r>
+        <w:rPr>
+          <w:lang w:val="en-GB"/>
+        </w:rPr>
+        <w:t>to keep your project directory and GitHub synchronized (preferably, you do this on a</w:t>
+      </w:r>
+      <w:r>
+        <w:rPr>
+          <w:lang w:val="en-GB"/>
+        </w:rPr>
+        <w:t xml:space="preserve"> continuous</w:t>
+      </w:r>
+      <w:r>
+        <w:rPr>
+          <w:lang w:val="en-GB"/>
+        </w:rPr>
+        <w:t xml:space="preserve"> basis). </w:t>
+      </w:r>
+    </w:p>
+    <w:p>
+      <w:pPr>
+        <w:pStyle w:val="ListParagraph"/>
+        <w:numPr>
+          <w:ilvl w:val="0"/>
+          <w:numId w:val="58"/>
+        </w:numPr>
+        <w:spacing w:after="0"/>
+        <w:jc w:val="both"/>
+        <w:rPr>
+          <w:lang w:val="en-GB"/>
+        </w:rPr>
+      </w:pPr>
+      <w:r>
+        <w:rPr>
+          <w:lang w:val="en-GB"/>
+        </w:rPr>
+        <w:t xml:space="preserve">Go to </w:t>
+      </w:r>
+      <w:r>
+        <w:rPr>
+          <w:color w:val="00B050"/>
+        </w:rPr>
+        <w:t>20231201_PROJECT</w:t>
+      </w:r>
+      <w:r>
+        <w:rPr>
+          <w:b/>
+          <w:bCs/>
+          <w:color w:val="00B050"/>
+          <w:lang w:val="en-GB"/>
+        </w:rPr>
+        <w:t>\Processing</w:t>
+      </w:r>
+      <w:r>
+        <w:rPr>
+          <w:lang w:val="en-GB"/>
+        </w:rPr>
+        <w:t>.</w:t>
+      </w:r>
+    </w:p>
+    <w:p>
+      <w:pPr>
+        <w:pStyle w:val="ListParagraph"/>
+        <w:numPr>
+          <w:ilvl w:val="0"/>
+          <w:numId w:val="58"/>
+        </w:numPr>
+        <w:spacing w:after="0"/>
+        <w:jc w:val="both"/>
+        <w:rPr>
+          <w:lang w:val="en-GB"/>
+        </w:rPr>
+      </w:pPr>
+      <w:r>
+        <w:rPr>
+          <w:color w:val="FF0000"/>
+          <w:lang w:val="en-GB"/>
+        </w:rPr>
+        <w:t>git pull</w:t>
+      </w:r>
+      <w:r>
+        <w:rPr>
+          <w:color w:val="FF0000"/>
+          <w:lang w:val="en-GB"/>
+        </w:rPr>
+        <w:t xml:space="preserve"> </w:t>
+      </w:r>
+      <w:hyperlink r:id="rId25" w:history="1">
+        <w:r>
+          <w:rPr>
+            <w:rStyle w:val="Hyperlink"/>
+          </w:rPr>
+          <w:t>https://github.com/YourAccount/B-cell_DiversityAnalysis.git</w:t>
+        </w:r>
+      </w:hyperlink>
+      <w:r>
+        <w:rPr>
           <w:color w:val="FF0000"/>
           <w:lang w:val="en-GB"/>
         </w:rPr>
@@ -10843,7 +10907,7 @@
       </w:pPr>
       <w:bookmarkStart w:id="57" w:name="_Toc140232601"/>
       <w:bookmarkStart w:id="58" w:name="_Toc140232669"/>
-      <w:bookmarkStart w:id="59" w:name="_Toc167264865"/>
+      <w:bookmarkStart w:id="59" w:name="_Toc169687585"/>
       <w:r>
         <w:rPr>
           <w:lang w:val="en-GB"/>
@@ -11250,27 +11314,7 @@
           <w:color w:val="00B050"/>
           <w:lang w:val="en-GB"/>
         </w:rPr>
-        <w:t>\00_README-</w:t>
-      </w:r>
-      <w:proofErr w:type="gramStart"/>
-      <w:r>
-        <w:rPr>
-          <w:b/>
-          <w:bCs/>
-          <w:color w:val="00B050"/>
-          <w:lang w:val="en-GB"/>
-        </w:rPr>
-        <w:t>FIRST.{</w:t>
-      </w:r>
-      <w:proofErr w:type="gramEnd"/>
-      <w:r>
-        <w:rPr>
-          <w:b/>
-          <w:bCs/>
-          <w:color w:val="00B050"/>
-          <w:lang w:val="en-GB"/>
-        </w:rPr>
-        <w:t>md.txt}</w:t>
+        <w:t>\README.md</w:t>
       </w:r>
       <w:r>
         <w:rPr>
@@ -11446,7 +11490,63 @@
         <w:rPr>
           <w:lang w:val="en-GB"/>
         </w:rPr>
-        <w:t xml:space="preserve">The FSS Navigator (Navigate.py) converts the READEME.md markdown files to html. It assumes a Unicode encoding (i.e., UTF-8) of the characters in the readme file. UTF-8 (Unicode Transformation Format – 8-bit) is a variable-length character encoding standard used for electronic communication and extends ASCII. </w:t>
+        <w:t xml:space="preserve">The </w:t>
+      </w:r>
+      <w:proofErr w:type="spellStart"/>
+      <w:r>
+        <w:rPr>
+          <w:lang w:val="en-GB"/>
+        </w:rPr>
+        <w:t>s</w:t>
+      </w:r>
+      <w:r>
+        <w:rPr>
+          <w:lang w:val="en-GB"/>
+        </w:rPr>
+        <w:t>FSS</w:t>
+      </w:r>
+      <w:proofErr w:type="spellEnd"/>
+      <w:r>
+        <w:rPr>
+          <w:lang w:val="en-GB"/>
+        </w:rPr>
+        <w:t xml:space="preserve"> Navigator (Navigate.py) converts the READEME.md </w:t>
+      </w:r>
+      <w:r>
+        <w:rPr>
+          <w:lang w:val="en-GB"/>
+        </w:rPr>
+        <w:t>M</w:t>
+      </w:r>
+      <w:r>
+        <w:rPr>
+          <w:lang w:val="en-GB"/>
+        </w:rPr>
+        <w:t xml:space="preserve">arkdown files to </w:t>
+      </w:r>
+      <w:r>
+        <w:rPr>
+          <w:lang w:val="en-GB"/>
+        </w:rPr>
+        <w:t>HTML</w:t>
+      </w:r>
+      <w:r>
+        <w:rPr>
+          <w:lang w:val="en-GB"/>
+        </w:rPr>
+        <w:t xml:space="preserve">. It assumes a Unicode encoding (i.e., UTF-8) of the characters in the </w:t>
+      </w:r>
+      <w:r>
+        <w:rPr>
+          <w:lang w:val="en-GB"/>
+        </w:rPr>
+        <w:t>README</w:t>
+      </w:r>
+      <w:r>
+        <w:rPr>
+          <w:lang w:val="en-GB"/>
+        </w:rPr>
+        <w:t xml:space="preserve"> file. UTF-8 (Unicode Transformation Format – 8-bit) is a variable-length character encoding standard used for electronic communication and extends ASCII. </w:t>
       </w:r>
     </w:p>
     <w:p>
@@ -11470,7 +11570,19 @@
         <w:rPr>
           <w:lang w:val="en-GB"/>
         </w:rPr>
-        <w:t>If the readme file uses a</w:t>
+        <w:t xml:space="preserve">If the </w:t>
+      </w:r>
+      <w:r>
+        <w:rPr>
+          <w:lang w:val="en-GB"/>
+        </w:rPr>
+        <w:t>README</w:t>
+      </w:r>
+      <w:r>
+        <w:rPr>
+          <w:lang w:val="en-GB"/>
+        </w:rPr>
+        <w:t xml:space="preserve"> file uses a</w:t>
       </w:r>
       <w:r>
         <w:rPr>
@@ -11660,7 +11772,31 @@
         <w:rPr>
           <w:lang w:val="en-GB"/>
         </w:rPr>
-        <w:t>This can happen, for example, if you copy from a Word document to the readme markdown file. However, visual inspection of the readme file may not directly reveal the incorrect character(s).</w:t>
+        <w:t xml:space="preserve">This can happen, for example, if you copy from a Word document to the </w:t>
+      </w:r>
+      <w:r>
+        <w:rPr>
+          <w:lang w:val="en-GB"/>
+        </w:rPr>
+        <w:t>README</w:t>
+      </w:r>
+      <w:r>
+        <w:rPr>
+          <w:lang w:val="en-GB"/>
+        </w:rPr>
+        <w:t xml:space="preserve"> </w:t>
+      </w:r>
+      <w:r>
+        <w:rPr>
+          <w:lang w:val="en-GB"/>
+        </w:rPr>
+        <w:t>M</w:t>
+      </w:r>
+      <w:r>
+        <w:rPr>
+          <w:lang w:val="en-GB"/>
+        </w:rPr>
+        <w:t>arkdown file. However, visual inspection of the readme file may not directly reveal the incorrect character(s).</w:t>
       </w:r>
     </w:p>
     <w:p>
@@ -11680,30 +11816,23 @@
           <w:lang w:val="en-GB"/>
         </w:rPr>
       </w:pPr>
-    </w:p>
-    <w:p>
-      <w:pPr>
-        <w:spacing w:before="0" w:after="0" w:line="240" w:lineRule="auto"/>
-        <w:jc w:val="both"/>
-        <w:rPr>
-          <w:lang w:val="en-GB"/>
-        </w:rPr>
-      </w:pPr>
-    </w:p>
-    <w:p>
-      <w:pPr>
-        <w:spacing w:before="0" w:after="0" w:line="240" w:lineRule="auto"/>
-        <w:jc w:val="both"/>
-        <w:rPr>
-          <w:lang w:val="en-GB"/>
-        </w:rPr>
-      </w:pPr>
-      <w:r>
-        <w:rPr>
-          <w:lang w:val="en-GB"/>
-        </w:rPr>
-        <w:lastRenderedPageBreak/>
-        <w:t>To fix the markdown file:</w:t>
+      <w:r>
+        <w:rPr>
+          <w:lang w:val="en-GB"/>
+        </w:rPr>
+        <w:t xml:space="preserve">To fix the </w:t>
+      </w:r>
+      <w:r>
+        <w:rPr>
+          <w:lang w:val="en-GB"/>
+        </w:rPr>
+        <w:t>M</w:t>
+      </w:r>
+      <w:r>
+        <w:rPr>
+          <w:lang w:val="en-GB"/>
+        </w:rPr>
+        <w:t>arkdown file:</w:t>
       </w:r>
     </w:p>
     <w:p>
@@ -11743,6 +11872,7 @@
         <w:rPr>
           <w:lang w:val="en-GB"/>
         </w:rPr>
+        <w:lastRenderedPageBreak/>
         <w:t>Check the encoding in the 'Encoding' menu</w:t>
       </w:r>
     </w:p>
@@ -11837,7 +11967,7 @@
                     <pic:cNvPicPr/>
                   </pic:nvPicPr>
                   <pic:blipFill>
-                    <a:blip r:embed="rId25"/>
+                    <a:blip r:embed="rId26"/>
                     <a:stretch>
                       <a:fillRect/>
                     </a:stretch>
@@ -11930,7 +12060,43 @@
           <w:szCs w:val="18"/>
           <w:lang w:val="en-GB"/>
         </w:rPr>
-        <w:t xml:space="preserve"> directory tree and link to the GitHub repository. The project owner can configure which directories and files to show. (B) Content of selected file. In this example, the panel show the content of the default GitHub README markdown file. (C) General project description, contact person, and collaborators (0_PROJECT.md). (D). Getting started explains the project and directly includes links to the various files and directories in the </w:t>
+        <w:t xml:space="preserve"> directory tree and link to the </w:t>
+      </w:r>
+      <w:r>
+        <w:rPr>
+          <w:color w:val="1F3864" w:themeColor="accent1" w:themeShade="80"/>
+          <w:sz w:val="18"/>
+          <w:szCs w:val="18"/>
+          <w:lang w:val="en-GB"/>
+        </w:rPr>
+        <w:t xml:space="preserve">project’s </w:t>
+      </w:r>
+      <w:r>
+        <w:rPr>
+          <w:color w:val="1F3864" w:themeColor="accent1" w:themeShade="80"/>
+          <w:sz w:val="18"/>
+          <w:szCs w:val="18"/>
+          <w:lang w:val="en-GB"/>
+        </w:rPr>
+        <w:t xml:space="preserve">GitHub repository. The project </w:t>
+      </w:r>
+      <w:r>
+        <w:rPr>
+          <w:color w:val="1F3864" w:themeColor="accent1" w:themeShade="80"/>
+          <w:sz w:val="18"/>
+          <w:szCs w:val="18"/>
+          <w:lang w:val="en-GB"/>
+        </w:rPr>
+        <w:t>team</w:t>
+      </w:r>
+      <w:r>
+        <w:rPr>
+          <w:color w:val="1F3864" w:themeColor="accent1" w:themeShade="80"/>
+          <w:sz w:val="18"/>
+          <w:szCs w:val="18"/>
+          <w:lang w:val="en-GB"/>
+        </w:rPr>
+        <w:t xml:space="preserve"> can configure which directories and files to show. (B) Content of selected file. In this example, the panel show the content of the default GitHub README markdown file. (C) General project description, contact person, and collaborators (0_PROJECT.md). (D). Getting started explains the project and includes links to the various files and directories in the </w:t>
       </w:r>
       <w:proofErr w:type="spellStart"/>
       <w:r>
@@ -11979,7 +12145,7 @@
       <w:bookmarkStart w:id="63" w:name="_Toc139381309"/>
       <w:bookmarkStart w:id="64" w:name="_Toc140232603"/>
       <w:bookmarkStart w:id="65" w:name="_Toc140232671"/>
-      <w:bookmarkStart w:id="66" w:name="_Toc167264866"/>
+      <w:bookmarkStart w:id="66" w:name="_Toc169687586"/>
       <w:r>
         <w:rPr>
           <w:lang w:val="en-GB"/>
@@ -12067,7 +12233,7 @@
       <w:bookmarkStart w:id="67" w:name="_Toc139381310"/>
       <w:bookmarkStart w:id="68" w:name="_Toc140232604"/>
       <w:bookmarkStart w:id="69" w:name="_Toc140232672"/>
-      <w:bookmarkStart w:id="70" w:name="_Toc167264867"/>
+      <w:bookmarkStart w:id="70" w:name="_Toc169687587"/>
       <w:r>
         <w:rPr>
           <w:lang w:val="en-GB"/>
@@ -12130,7 +12296,7 @@
       <w:r>
         <w:t>template should be downloaded from GitHub (</w:t>
       </w:r>
-      <w:hyperlink r:id="rId26" w:history="1">
+      <w:hyperlink r:id="rId27" w:history="1">
         <w:r>
           <w:rPr>
             <w:rStyle w:val="Hyperlink"/>
@@ -12308,7 +12474,13 @@
       </w:r>
       <w:proofErr w:type="spellEnd"/>
       <w:r>
-        <w:t xml:space="preserve"> Navigator updates. Updates (e.g., bug fixes) of the Python code and executables are available from the Navigator repository Releases (https://github.com/EDS-Bioinformatics-Laboratory/FSS-Navigator/releases). Compatibility, with specific ENCORE templates is documented with each Release. Navigator versions and Compatibility with ENCORE template versions is also available from the ENCORE wiki (https://github.com/EDS-Bioinformatics-Laboratory/ENCORE/wiki/Navigator).</w:t>
+        <w:t xml:space="preserve"> Navigator updates. Updates (e.g., bug fixes) of the Python code and executables are available from the Navigator repository Releases (https://github.com/EDS-Bioinformatics-Laboratory/FSS-Navigator/releases). Compatibility, with specific ENCORE templates is documented with each Release. Navigator versions and Compatibility with ENCORE template versions is also available from the ENCORE wiki (https://github.com/EDS-Bioinformatics-Laboratory/ENCORE/wiki/</w:t>
+      </w:r>
+      <w:r>
+        <w:t>sFSS-</w:t>
+      </w:r>
+      <w:r>
+        <w:t>Navigator).</w:t>
       </w:r>
     </w:p>
     <w:p>
@@ -12707,7 +12879,21 @@
           <w:sz w:val="20"/>
           <w:szCs w:val="20"/>
         </w:rPr>
-        <w:t>Files (e.g., Step-by-Step guide) that are not relevant for the Compendium Recipient (e.g., peer, reviewer, archive) should be removed. Additional, d</w:t>
+        <w:t xml:space="preserve">Files (e.g., Step-by-Step </w:t>
+      </w:r>
+      <w:r>
+        <w:rPr>
+          <w:sz w:val="20"/>
+          <w:szCs w:val="20"/>
+        </w:rPr>
+        <w:t xml:space="preserve">ENCORE </w:t>
+      </w:r>
+      <w:r>
+        <w:rPr>
+          <w:sz w:val="20"/>
+          <w:szCs w:val="20"/>
+        </w:rPr>
+        <w:t>guide) that are not relevant for the Compendium Recipient (e.g., peer, reviewer, archive) should be removed. Additional, d</w:t>
       </w:r>
       <w:r>
         <w:rPr>
@@ -12766,46 +12952,21 @@
           <w:sz w:val="20"/>
           <w:szCs w:val="20"/>
         </w:rPr>
-        <w:t>00_README-</w:t>
-      </w:r>
-      <w:proofErr w:type="gramStart"/>
+        <w:t>README</w:t>
+      </w:r>
       <w:r>
         <w:rPr>
           <w:sz w:val="20"/>
           <w:szCs w:val="20"/>
         </w:rPr>
-        <w:t>FIRST.</w:t>
+        <w:t>.md</w:t>
       </w:r>
       <w:r>
         <w:rPr>
           <w:sz w:val="20"/>
           <w:szCs w:val="20"/>
         </w:rPr>
-        <w:t>{</w:t>
-      </w:r>
-      <w:proofErr w:type="spellStart"/>
-      <w:proofErr w:type="gramEnd"/>
-      <w:r>
-        <w:rPr>
-          <w:sz w:val="20"/>
-          <w:szCs w:val="20"/>
-        </w:rPr>
-        <w:t>md</w:t>
-      </w:r>
-      <w:r>
-        <w:rPr>
-          <w:sz w:val="20"/>
-          <w:szCs w:val="20"/>
-        </w:rPr>
-        <w:t>,pdf</w:t>
-      </w:r>
-      <w:proofErr w:type="spellEnd"/>
-      <w:r>
-        <w:rPr>
-          <w:sz w:val="20"/>
-          <w:szCs w:val="20"/>
-        </w:rPr>
-        <w:t>}</w:t>
+        <w:t xml:space="preserve"> </w:t>
       </w:r>
     </w:p>
     <w:p>
@@ -12827,7 +12988,14 @@
           <w:sz w:val="20"/>
           <w:szCs w:val="20"/>
         </w:rPr>
-        <w:t>1_Step-by-Step-ENCORE-Guide.pdf</w:t>
+        <w:t>2_CITATION.m</w:t>
+      </w:r>
+      <w:r>
+        <w:rPr>
+          <w:sz w:val="20"/>
+          <w:szCs w:val="20"/>
+        </w:rPr>
+        <w:t>d</w:t>
       </w:r>
     </w:p>
     <w:p>
@@ -12849,14 +13017,7 @@
           <w:sz w:val="20"/>
           <w:szCs w:val="20"/>
         </w:rPr>
-        <w:t>2_CITATION.m</w:t>
-      </w:r>
-      <w:r>
-        <w:rPr>
-          <w:sz w:val="20"/>
-          <w:szCs w:val="20"/>
-        </w:rPr>
-        <w:t>d</w:t>
+        <w:t>3_LICENSE.md</w:t>
       </w:r>
     </w:p>
     <w:p>
@@ -12907,7 +13068,21 @@
           <w:sz w:val="20"/>
           <w:szCs w:val="20"/>
         </w:rPr>
-        <w:t>ost directories contain a 0_README.md markdown file. These files are used to clarify the content of the various directory in detail.</w:t>
+        <w:t xml:space="preserve">ost directories contain a 0_README.md </w:t>
+      </w:r>
+      <w:r>
+        <w:rPr>
+          <w:sz w:val="20"/>
+          <w:szCs w:val="20"/>
+        </w:rPr>
+        <w:t>M</w:t>
+      </w:r>
+      <w:r>
+        <w:rPr>
+          <w:sz w:val="20"/>
+          <w:szCs w:val="20"/>
+        </w:rPr>
+        <w:t>arkdown file. These files are used to clarify the content of the various directory in detail.</w:t>
       </w:r>
     </w:p>
     <w:p>
@@ -13006,7 +13181,13 @@
         <w:t>X</w:t>
       </w:r>
       <w:r>
-        <w:t xml:space="preserve">. If you do, then also provide pdf files for each of these documents. </w:t>
+        <w:t xml:space="preserve">. If you do, then also provide </w:t>
+      </w:r>
+      <w:r>
+        <w:t>PDF</w:t>
+      </w:r>
+      <w:r>
+        <w:t xml:space="preserve"> files for each of these documents. </w:t>
       </w:r>
     </w:p>
     <w:p>
@@ -13036,7 +13217,7 @@
       <w:bookmarkStart w:id="71" w:name="_Toc139381311"/>
       <w:bookmarkStart w:id="72" w:name="_Toc140232605"/>
       <w:bookmarkStart w:id="73" w:name="_Toc140232673"/>
-      <w:bookmarkStart w:id="74" w:name="_Toc167264868"/>
+      <w:bookmarkStart w:id="74" w:name="_Toc169687588"/>
       <w:r>
         <w:t>General</w:t>
       </w:r>
@@ -13414,7 +13595,7 @@
       <w:pPr>
         <w:pStyle w:val="Heading2"/>
       </w:pPr>
-      <w:bookmarkStart w:id="75" w:name="_Toc167264869"/>
+      <w:bookmarkStart w:id="75" w:name="_Toc169687589"/>
       <w:r>
         <w:t>External (Big) data</w:t>
       </w:r>
@@ -13608,7 +13789,7 @@
       <w:pPr>
         <w:pStyle w:val="Heading2"/>
       </w:pPr>
-      <w:bookmarkStart w:id="76" w:name="_Toc167264870"/>
+      <w:bookmarkStart w:id="76" w:name="_Toc169687590"/>
       <w:r>
         <w:t>Sharing your sFSS</w:t>
       </w:r>
@@ -13809,16 +13990,6 @@
         </w:rPr>
         <w:br w:type="page"/>
       </w:r>
-    </w:p>
-    <w:p>
-      <w:pPr>
-        <w:spacing w:after="0"/>
-        <w:jc w:val="both"/>
-        <w:rPr>
-          <w:color w:val="000000" w:themeColor="text1"/>
-          <w:u w:val="single"/>
-        </w:rPr>
-      </w:pPr>
     </w:p>
     <w:p>
       <w:pPr>
@@ -13830,11 +14001,12 @@
       <w:bookmarkStart w:id="77" w:name="_Toc139381308"/>
       <w:bookmarkStart w:id="78" w:name="_Toc140232602"/>
       <w:bookmarkStart w:id="79" w:name="_Toc140232670"/>
-      <w:bookmarkStart w:id="80" w:name="_Toc167264871"/>
-      <w:r>
-        <w:rPr>
-          <w:lang w:val="en-GB"/>
-        </w:rPr>
+      <w:bookmarkStart w:id="80" w:name="_Toc169687591"/>
+      <w:r>
+        <w:rPr>
+          <w:lang w:val="en-GB"/>
+        </w:rPr>
+        <w:lastRenderedPageBreak/>
         <w:t>What is next?</w:t>
       </w:r>
       <w:bookmarkEnd w:id="77"/>
@@ -14136,7 +14308,21 @@
           <w:color w:val="000000" w:themeColor="text1"/>
           <w:lang w:val="en-GB"/>
         </w:rPr>
-        <w:t xml:space="preserve"> directories and consult the 0_README.md, the LabJournal.txt, and other files for specific instructions about the information you need to provide in each sub-directory.</w:t>
+        <w:t xml:space="preserve"> directories and consult the 0_README.md</w:t>
+      </w:r>
+      <w:r>
+        <w:rPr>
+          <w:color w:val="000000" w:themeColor="text1"/>
+          <w:lang w:val="en-GB"/>
+        </w:rPr>
+        <w:t xml:space="preserve"> files</w:t>
+      </w:r>
+      <w:r>
+        <w:rPr>
+          <w:color w:val="000000" w:themeColor="text1"/>
+          <w:lang w:val="en-GB"/>
+        </w:rPr>
+        <w:t>, the LabJournal.txt, and other files for specific instructions about the information you need to provide in each sub-directory.</w:t>
       </w:r>
     </w:p>
     <w:p>
@@ -14267,7 +14453,148 @@
         <w:t>!!</w:t>
       </w:r>
     </w:p>
-    <w:p>
+    <w:p/>
+    <w:p/>
+    <w:p>
+      <w:pPr>
+        <w:pBdr>
+          <w:top w:val="single" w:sz="4" w:space="1" w:color="auto"/>
+          <w:left w:val="single" w:sz="4" w:space="4" w:color="auto"/>
+          <w:bottom w:val="single" w:sz="4" w:space="1" w:color="auto"/>
+          <w:right w:val="single" w:sz="4" w:space="4" w:color="auto"/>
+        </w:pBdr>
+        <w:spacing w:before="0" w:after="0"/>
+        <w:rPr>
+          <w:b/>
+          <w:bCs/>
+        </w:rPr>
+      </w:pPr>
+      <w:r>
+        <w:rPr>
+          <w:b/>
+          <w:bCs/>
+        </w:rPr>
+        <w:t>Complementary Tools</w:t>
+      </w:r>
+    </w:p>
+    <w:p>
+      <w:pPr>
+        <w:pBdr>
+          <w:top w:val="single" w:sz="4" w:space="1" w:color="auto"/>
+          <w:left w:val="single" w:sz="4" w:space="4" w:color="auto"/>
+          <w:bottom w:val="single" w:sz="4" w:space="1" w:color="auto"/>
+          <w:right w:val="single" w:sz="4" w:space="4" w:color="auto"/>
+        </w:pBdr>
+        <w:spacing w:before="0" w:after="0"/>
+      </w:pPr>
+      <w:r>
+        <w:t>Note that ENCORE does not rely on specific tools except for Git/GitHub for code versioning. However, to improve reproducibility, it is important to use complementary tools. For this we refer to:</w:t>
+      </w:r>
+    </w:p>
+    <w:p>
+      <w:pPr>
+        <w:pBdr>
+          <w:top w:val="single" w:sz="4" w:space="1" w:color="auto"/>
+          <w:left w:val="single" w:sz="4" w:space="4" w:color="auto"/>
+          <w:bottom w:val="single" w:sz="4" w:space="1" w:color="auto"/>
+          <w:right w:val="single" w:sz="4" w:space="4" w:color="auto"/>
+        </w:pBdr>
+        <w:spacing w:before="0" w:after="0"/>
+      </w:pPr>
+      <w:bookmarkStart w:id="81" w:name="_Hlk169687151"/>
+      <w:r>
+        <w:rPr>
+          <w:b/>
+          <w:bCs/>
+        </w:rPr>
+        <w:t xml:space="preserve">- </w:t>
+      </w:r>
+      <w:r>
+        <w:rPr>
+          <w:b/>
+          <w:bCs/>
+        </w:rPr>
+        <w:t>Software Environment</w:t>
+      </w:r>
+      <w:r>
+        <w:t xml:space="preserve">: see 0_README.md in </w:t>
+      </w:r>
+      <w:r>
+        <w:t>\Processing\0_SoftwareEnvironment</w:t>
+      </w:r>
+    </w:p>
+    <w:p>
+      <w:pPr>
+        <w:pBdr>
+          <w:top w:val="single" w:sz="4" w:space="1" w:color="auto"/>
+          <w:left w:val="single" w:sz="4" w:space="4" w:color="auto"/>
+          <w:bottom w:val="single" w:sz="4" w:space="1" w:color="auto"/>
+          <w:right w:val="single" w:sz="4" w:space="4" w:color="auto"/>
+        </w:pBdr>
+        <w:spacing w:before="0" w:after="0"/>
+      </w:pPr>
+      <w:r>
+        <w:rPr>
+          <w:b/>
+          <w:bCs/>
+        </w:rPr>
+        <w:t xml:space="preserve">- </w:t>
+      </w:r>
+      <w:r>
+        <w:rPr>
+          <w:b/>
+          <w:bCs/>
+        </w:rPr>
+        <w:t>ENCORE WIKI</w:t>
+      </w:r>
+      <w:r>
+        <w:t xml:space="preserve">: </w:t>
+      </w:r>
+      <w:hyperlink r:id="rId28" w:history="1">
+        <w:r>
+          <w:rPr>
+            <w:rStyle w:val="Hyperlink"/>
+          </w:rPr>
+          <w:t>https://github.com/EDS-Bioinformatics-Laboratory/ENCORE/wiki/Complementary-Tools</w:t>
+        </w:r>
+      </w:hyperlink>
+    </w:p>
+    <w:p>
+      <w:pPr>
+        <w:pBdr>
+          <w:top w:val="single" w:sz="4" w:space="1" w:color="auto"/>
+          <w:left w:val="single" w:sz="4" w:space="4" w:color="auto"/>
+          <w:bottom w:val="single" w:sz="4" w:space="1" w:color="auto"/>
+          <w:right w:val="single" w:sz="4" w:space="4" w:color="auto"/>
+        </w:pBdr>
+        <w:spacing w:before="0" w:after="0"/>
+      </w:pPr>
+      <w:r>
+        <w:rPr>
+          <w:b/>
+          <w:bCs/>
+        </w:rPr>
+        <w:t xml:space="preserve">- </w:t>
+      </w:r>
+      <w:r>
+        <w:rPr>
+          <w:b/>
+          <w:bCs/>
+        </w:rPr>
+        <w:t>Software engineering</w:t>
+      </w:r>
+      <w:r>
+        <w:t xml:space="preserve">: see 0_README.md in </w:t>
+      </w:r>
+      <w:r>
+        <w:t>\Processing\NameOfComputation_1\Code</w:t>
+      </w:r>
+    </w:p>
+    <w:bookmarkEnd w:id="81"/>
+    <w:p>
+      <w:r>
+        <w:t xml:space="preserve"> </w:t>
+      </w:r>
       <w:r>
         <w:br w:type="page"/>
       </w:r>
@@ -14276,10 +14603,10 @@
       <w:pPr>
         <w:pStyle w:val="Heading1"/>
       </w:pPr>
-      <w:bookmarkStart w:id="81" w:name="_Ref139293475"/>
-      <w:bookmarkStart w:id="82" w:name="_Toc140232606"/>
-      <w:bookmarkStart w:id="83" w:name="_Toc140232674"/>
-      <w:bookmarkStart w:id="84" w:name="_Toc167264872"/>
+      <w:bookmarkStart w:id="82" w:name="_Ref139293475"/>
+      <w:bookmarkStart w:id="83" w:name="_Toc140232606"/>
+      <w:bookmarkStart w:id="84" w:name="_Toc140232674"/>
+      <w:bookmarkStart w:id="85" w:name="_Toc169687592"/>
       <w:r>
         <w:lastRenderedPageBreak/>
         <w:t>Appendix</w:t>
@@ -14290,10 +14617,10 @@
       <w:r>
         <w:t>Using GitHub and Git</w:t>
       </w:r>
-      <w:bookmarkEnd w:id="81"/>
       <w:bookmarkEnd w:id="82"/>
       <w:bookmarkEnd w:id="83"/>
       <w:bookmarkEnd w:id="84"/>
+      <w:bookmarkEnd w:id="85"/>
     </w:p>
     <w:p>
       <w:pPr>
@@ -14547,7 +14874,7 @@
                     </pic:cNvPicPr>
                   </pic:nvPicPr>
                   <pic:blipFill>
-                    <a:blip r:embed="rId27" cstate="print">
+                    <a:blip r:embed="rId29" cstate="print">
                       <a:extLst>
                         <a:ext uri="{28A0092B-C50C-407E-A947-70E740481C1C}">
                           <a14:useLocalDpi xmlns:a14="http://schemas.microsoft.com/office/drawing/2010/main" val="0"/>
@@ -14720,9 +15047,9 @@
           <w:lang w:val="en-GB"/>
         </w:rPr>
       </w:pPr>
-      <w:bookmarkStart w:id="85" w:name="_Toc140232607"/>
-      <w:bookmarkStart w:id="86" w:name="_Toc140232675"/>
-      <w:bookmarkStart w:id="87" w:name="_Toc167264873"/>
+      <w:bookmarkStart w:id="86" w:name="_Toc140232607"/>
+      <w:bookmarkStart w:id="87" w:name="_Toc140232675"/>
+      <w:bookmarkStart w:id="88" w:name="_Toc169687593"/>
       <w:r>
         <w:rPr>
           <w:lang w:val="en-GB"/>
@@ -14733,9 +15060,9 @@
       <w:r>
         <w:t>account</w:t>
       </w:r>
-      <w:bookmarkEnd w:id="85"/>
       <w:bookmarkEnd w:id="86"/>
       <w:bookmarkEnd w:id="87"/>
+      <w:bookmarkEnd w:id="88"/>
     </w:p>
     <w:p>
       <w:pPr>
@@ -14751,7 +15078,7 @@
         </w:rPr>
         <w:t xml:space="preserve">If you do not yet have a GitHub account then visit their website at </w:t>
       </w:r>
-      <w:hyperlink r:id="rId28" w:history="1">
+      <w:hyperlink r:id="rId30" w:history="1">
         <w:r>
           <w:rPr>
             <w:rStyle w:val="Hyperlink"/>
@@ -14791,9 +15118,9 @@
           <w:lang w:val="en-GB"/>
         </w:rPr>
       </w:pPr>
-      <w:bookmarkStart w:id="88" w:name="_Toc140232609"/>
-      <w:bookmarkStart w:id="89" w:name="_Toc140232677"/>
-      <w:bookmarkStart w:id="90" w:name="_Toc167264874"/>
+      <w:bookmarkStart w:id="89" w:name="_Toc140232609"/>
+      <w:bookmarkStart w:id="90" w:name="_Toc140232677"/>
+      <w:bookmarkStart w:id="91" w:name="_Toc169687594"/>
       <w:r>
         <w:rPr>
           <w:lang w:val="en-GB"/>
@@ -14812,9 +15139,9 @@
         </w:rPr>
         <w:t>bash</w:t>
       </w:r>
-      <w:bookmarkEnd w:id="88"/>
       <w:bookmarkEnd w:id="89"/>
       <w:bookmarkEnd w:id="90"/>
+      <w:bookmarkEnd w:id="91"/>
     </w:p>
     <w:p>
       <w:pPr>
@@ -14850,7 +15177,7 @@
         </w:rPr>
         <w:t xml:space="preserve">Download Git Bash: </w:t>
       </w:r>
-      <w:hyperlink r:id="rId29" w:history="1">
+      <w:hyperlink r:id="rId31" w:history="1">
         <w:r>
           <w:rPr>
             <w:rStyle w:val="Hyperlink"/>
@@ -14903,7 +15230,7 @@
         </w:rPr>
         <w:t xml:space="preserve">GUI client: </w:t>
       </w:r>
-      <w:hyperlink r:id="rId30" w:history="1">
+      <w:hyperlink r:id="rId32" w:history="1">
         <w:r>
           <w:rPr>
             <w:rStyle w:val="Hyperlink"/>
@@ -14960,9 +15287,9 @@
           <w:lang w:val="en-GB"/>
         </w:rPr>
       </w:pPr>
-      <w:bookmarkStart w:id="91" w:name="_Toc140232610"/>
-      <w:bookmarkStart w:id="92" w:name="_Toc140232678"/>
-      <w:bookmarkStart w:id="93" w:name="_Toc167264875"/>
+      <w:bookmarkStart w:id="92" w:name="_Toc140232610"/>
+      <w:bookmarkStart w:id="93" w:name="_Toc140232678"/>
+      <w:bookmarkStart w:id="94" w:name="_Toc169687595"/>
       <w:r>
         <w:rPr>
           <w:lang w:val="en-GB"/>
@@ -14972,9 +15299,9 @@
       <w:r>
         <w:t>documentation</w:t>
       </w:r>
-      <w:bookmarkEnd w:id="91"/>
       <w:bookmarkEnd w:id="92"/>
       <w:bookmarkEnd w:id="93"/>
+      <w:bookmarkEnd w:id="94"/>
     </w:p>
     <w:p>
       <w:pPr>
@@ -15008,7 +15335,7 @@
       <w:r>
         <w:t>GitHub Docs (</w:t>
       </w:r>
-      <w:hyperlink r:id="rId31" w:history="1">
+      <w:hyperlink r:id="rId33" w:history="1">
         <w:r>
           <w:rPr>
             <w:rStyle w:val="Hyperlink"/>
@@ -15056,7 +15383,7 @@
           <w:u w:val="none"/>
         </w:rPr>
       </w:pPr>
-      <w:hyperlink r:id="rId32" w:history="1">
+      <w:hyperlink r:id="rId34" w:history="1">
         <w:r>
           <w:rPr>
             <w:rStyle w:val="Hyperlink"/>
@@ -15079,7 +15406,7 @@
           <w:rFonts w:eastAsia="Times New Roman"/>
         </w:rPr>
       </w:pPr>
-      <w:hyperlink r:id="rId33" w:history="1">
+      <w:hyperlink r:id="rId35" w:history="1">
         <w:r>
           <w:rPr>
             <w:rStyle w:val="Hyperlink"/>
@@ -15100,7 +15427,7 @@
       <w:r>
         <w:t xml:space="preserve">GitHub cheat sheet: </w:t>
       </w:r>
-      <w:hyperlink r:id="rId34" w:history="1">
+      <w:hyperlink r:id="rId36" w:history="1">
         <w:r>
           <w:rPr>
             <w:rStyle w:val="Hyperlink"/>
@@ -15142,7 +15469,7 @@
           <w:numId w:val="7"/>
         </w:numPr>
       </w:pPr>
-      <w:hyperlink r:id="rId35" w:history="1">
+      <w:hyperlink r:id="rId37" w:history="1">
         <w:r>
           <w:rPr>
             <w:rStyle w:val="Hyperlink"/>
@@ -15162,7 +15489,7 @@
           <w:numId w:val="7"/>
         </w:numPr>
       </w:pPr>
-      <w:hyperlink r:id="rId36" w:history="1">
+      <w:hyperlink r:id="rId38" w:history="1">
         <w:r>
           <w:rPr>
             <w:rStyle w:val="Hyperlink"/>
@@ -15454,10 +15781,10 @@
           <w:lang w:eastAsia="en-GB"/>
         </w:rPr>
       </w:pPr>
-      <w:bookmarkStart w:id="94" w:name="_Hlk129162528"/>
-      <w:bookmarkStart w:id="95" w:name="_Toc140232611"/>
-      <w:bookmarkStart w:id="96" w:name="_Toc140232679"/>
-      <w:bookmarkStart w:id="97" w:name="_Toc167264876"/>
+      <w:bookmarkStart w:id="95" w:name="_Hlk129162528"/>
+      <w:bookmarkStart w:id="96" w:name="_Toc140232611"/>
+      <w:bookmarkStart w:id="97" w:name="_Toc140232679"/>
+      <w:bookmarkStart w:id="98" w:name="_Toc169687596"/>
       <w:r>
         <w:rPr>
           <w:rFonts w:eastAsia="Times New Roman"/>
@@ -15465,10 +15792,10 @@
         </w:rPr>
         <w:t>GitHub and Git: Starting from scratch</w:t>
       </w:r>
-      <w:bookmarkEnd w:id="94"/>
       <w:bookmarkEnd w:id="95"/>
       <w:bookmarkEnd w:id="96"/>
       <w:bookmarkEnd w:id="97"/>
+      <w:bookmarkEnd w:id="98"/>
     </w:p>
     <w:p>
       <w:pPr>
@@ -15504,7 +15831,7 @@
         </w:rPr>
         <w:t xml:space="preserve">Go to </w:t>
       </w:r>
-      <w:hyperlink r:id="rId37" w:history="1">
+      <w:hyperlink r:id="rId39" w:history="1">
         <w:r>
           <w:rPr>
             <w:rStyle w:val="Hyperlink"/>
@@ -15552,7 +15879,7 @@
         </w:rPr>
         <w:t xml:space="preserve"> to access your repositories. Read all about it: </w:t>
       </w:r>
-      <w:hyperlink r:id="rId38" w:history="1">
+      <w:hyperlink r:id="rId40" w:history="1">
         <w:r>
           <w:rPr>
             <w:rStyle w:val="Hyperlink"/>
@@ -15630,7 +15957,7 @@
         <w:lastRenderedPageBreak/>
         <w:t xml:space="preserve">Once you created the repository you will see the Quick Setup screen that also shows the name of the repository that you created. This looks something like: </w:t>
       </w:r>
-      <w:hyperlink r:id="rId39" w:history="1">
+      <w:hyperlink r:id="rId41" w:history="1">
         <w:r>
           <w:rPr>
             <w:rStyle w:val="Hyperlink"/>
@@ -15666,7 +15993,19 @@
         <w:rPr>
           <w:lang w:val="en-GB"/>
         </w:rPr>
-        <w:t>Next create a directory on your computer that should mirror your repository locally, and step into it, and add a markdown file README.md.</w:t>
+        <w:t xml:space="preserve">Next create a directory on your computer that should mirror your repository locally, and step into it, and add a </w:t>
+      </w:r>
+      <w:r>
+        <w:rPr>
+          <w:lang w:val="en-GB"/>
+        </w:rPr>
+        <w:t>M</w:t>
+      </w:r>
+      <w:r>
+        <w:rPr>
+          <w:lang w:val="en-GB"/>
+        </w:rPr>
+        <w:t>arkdown file README.md.</w:t>
       </w:r>
     </w:p>
     <w:p>
@@ -16008,7 +16347,7 @@
         </w:rPr>
         <w:t xml:space="preserve">git remote add origin </w:t>
       </w:r>
-      <w:hyperlink r:id="rId40" w:history="1">
+      <w:hyperlink r:id="rId42" w:history="1">
         <w:r>
           <w:rPr>
             <w:rStyle w:val="Hyperlink"/>
@@ -16451,18 +16790,18 @@
           <w:lang w:val="en-GB"/>
         </w:rPr>
       </w:pPr>
-      <w:bookmarkStart w:id="98" w:name="_Toc140232612"/>
-      <w:bookmarkStart w:id="99" w:name="_Toc140232680"/>
-      <w:bookmarkStart w:id="100" w:name="_Toc167264877"/>
+      <w:bookmarkStart w:id="99" w:name="_Toc140232612"/>
+      <w:bookmarkStart w:id="100" w:name="_Toc140232680"/>
+      <w:bookmarkStart w:id="101" w:name="_Toc169687597"/>
       <w:r>
         <w:rPr>
           <w:lang w:val="en-GB"/>
         </w:rPr>
         <w:t>Further Git/GitHub notes</w:t>
       </w:r>
-      <w:bookmarkEnd w:id="98"/>
       <w:bookmarkEnd w:id="99"/>
       <w:bookmarkEnd w:id="100"/>
+      <w:bookmarkEnd w:id="101"/>
     </w:p>
     <w:p>
       <w:pPr>
@@ -16488,20 +16827,20 @@
           <w:lang w:val="en-GB"/>
         </w:rPr>
       </w:pPr>
-      <w:bookmarkStart w:id="101" w:name="_Toc139381312"/>
-      <w:bookmarkStart w:id="102" w:name="_Toc140232613"/>
-      <w:bookmarkStart w:id="103" w:name="_Toc140232681"/>
-      <w:bookmarkStart w:id="104" w:name="_Toc167264878"/>
+      <w:bookmarkStart w:id="102" w:name="_Toc139381312"/>
+      <w:bookmarkStart w:id="103" w:name="_Toc140232613"/>
+      <w:bookmarkStart w:id="104" w:name="_Toc140232681"/>
+      <w:bookmarkStart w:id="105" w:name="_Toc169687598"/>
       <w:r>
         <w:rPr>
           <w:lang w:val="en-GB"/>
         </w:rPr>
         <w:t>Git pull vs Git fetch</w:t>
       </w:r>
-      <w:bookmarkEnd w:id="101"/>
       <w:bookmarkEnd w:id="102"/>
       <w:bookmarkEnd w:id="103"/>
       <w:bookmarkEnd w:id="104"/>
+      <w:bookmarkEnd w:id="105"/>
     </w:p>
     <w:p>
       <w:pPr>
@@ -16654,7 +16993,7 @@
                     </pic:cNvPicPr>
                   </pic:nvPicPr>
                   <pic:blipFill>
-                    <a:blip r:embed="rId41">
+                    <a:blip r:embed="rId43">
                       <a:extLst>
                         <a:ext uri="{28A0092B-C50C-407E-A947-70E740481C1C}">
                           <a14:useLocalDpi xmlns:a14="http://schemas.microsoft.com/office/drawing/2010/main" val="0"/>
@@ -16887,7 +17226,7 @@
         </w:rPr>
         <w:t xml:space="preserve">See also: </w:t>
       </w:r>
-      <w:hyperlink r:id="rId42" w:history="1">
+      <w:hyperlink r:id="rId44" w:history="1">
         <w:r>
           <w:rPr>
             <w:rStyle w:val="Hyperlink"/>
@@ -16917,20 +17256,20 @@
           <w:lang w:val="en-GB"/>
         </w:rPr>
       </w:pPr>
-      <w:bookmarkStart w:id="105" w:name="_Toc139381313"/>
-      <w:bookmarkStart w:id="106" w:name="_Toc140232614"/>
-      <w:bookmarkStart w:id="107" w:name="_Toc140232682"/>
-      <w:bookmarkStart w:id="108" w:name="_Toc167264879"/>
+      <w:bookmarkStart w:id="106" w:name="_Toc139381313"/>
+      <w:bookmarkStart w:id="107" w:name="_Toc140232614"/>
+      <w:bookmarkStart w:id="108" w:name="_Toc140232682"/>
+      <w:bookmarkStart w:id="109" w:name="_Toc169687599"/>
       <w:r>
         <w:rPr>
           <w:lang w:val="en-GB"/>
         </w:rPr>
         <w:t>Use of branches</w:t>
       </w:r>
-      <w:bookmarkEnd w:id="105"/>
       <w:bookmarkEnd w:id="106"/>
       <w:bookmarkEnd w:id="107"/>
       <w:bookmarkEnd w:id="108"/>
+      <w:bookmarkEnd w:id="109"/>
     </w:p>
     <w:p>
       <w:pPr>
@@ -16960,7 +17299,7 @@
           <w:color w:val="000000" w:themeColor="text1"/>
         </w:rPr>
       </w:pPr>
-      <w:hyperlink r:id="rId43" w:history="1">
+      <w:hyperlink r:id="rId45" w:history="1">
         <w:r>
           <w:rPr>
             <w:rStyle w:val="Hyperlink"/>
@@ -16988,7 +17327,7 @@
           <w:color w:val="000000" w:themeColor="text1"/>
         </w:rPr>
       </w:pPr>
-      <w:hyperlink r:id="rId44" w:history="1">
+      <w:hyperlink r:id="rId46" w:history="1">
         <w:r>
           <w:rPr>
             <w:rStyle w:val="Hyperlink"/>
@@ -17769,7 +18108,7 @@
         </w:rPr>
         <w:t xml:space="preserve">Resolving conflicts: </w:t>
       </w:r>
-      <w:hyperlink r:id="rId45" w:history="1">
+      <w:hyperlink r:id="rId47" w:history="1">
         <w:r>
           <w:rPr>
             <w:rStyle w:val="Hyperlink"/>
@@ -17793,7 +18132,7 @@
         </w:rPr>
         <w:t xml:space="preserve">Tips for collaboration and best practices: </w:t>
       </w:r>
-      <w:hyperlink r:id="rId46" w:history="1">
+      <w:hyperlink r:id="rId48" w:history="1">
         <w:r>
           <w:rPr>
             <w:rStyle w:val="Hyperlink"/>
@@ -17834,7 +18173,7 @@
           <w:lang w:val="en-GB"/>
         </w:rPr>
       </w:pPr>
-      <w:hyperlink r:id="rId47" w:history="1">
+      <w:hyperlink r:id="rId49" w:history="1">
         <w:r>
           <w:rPr>
             <w:rStyle w:val="Hyperlink"/>
@@ -18064,18 +18403,18 @@
       <w:pPr>
         <w:pStyle w:val="Heading3"/>
       </w:pPr>
-      <w:bookmarkStart w:id="109" w:name="_Toc139381314"/>
-      <w:bookmarkStart w:id="110" w:name="_Toc140232615"/>
-      <w:bookmarkStart w:id="111" w:name="_Toc140232683"/>
-      <w:bookmarkStart w:id="112" w:name="_Toc167264880"/>
+      <w:bookmarkStart w:id="110" w:name="_Toc139381314"/>
+      <w:bookmarkStart w:id="111" w:name="_Toc140232615"/>
+      <w:bookmarkStart w:id="112" w:name="_Toc140232683"/>
+      <w:bookmarkStart w:id="113" w:name="_Toc169687600"/>
       <w:proofErr w:type="gramStart"/>
       <w:r>
         <w:t>Using .gitignore</w:t>
       </w:r>
-      <w:bookmarkEnd w:id="109"/>
       <w:bookmarkEnd w:id="110"/>
       <w:bookmarkEnd w:id="111"/>
       <w:bookmarkEnd w:id="112"/>
+      <w:bookmarkEnd w:id="113"/>
       <w:proofErr w:type="gramEnd"/>
     </w:p>
     <w:p>
@@ -18374,7 +18713,7 @@
       <w:r>
         <w:t xml:space="preserve"> file. However, this does not always give the required output (see </w:t>
       </w:r>
-      <w:hyperlink r:id="rId48" w:history="1">
+      <w:hyperlink r:id="rId50" w:history="1">
         <w:r>
           <w:rPr>
             <w:rStyle w:val="Hyperlink"/>
@@ -18399,20 +18738,20 @@
           <w:lang w:val="en-GB"/>
         </w:rPr>
       </w:pPr>
-      <w:bookmarkStart w:id="113" w:name="_Toc139381315"/>
-      <w:bookmarkStart w:id="114" w:name="_Toc140232616"/>
-      <w:bookmarkStart w:id="115" w:name="_Toc140232684"/>
-      <w:bookmarkStart w:id="116" w:name="_Toc167264881"/>
+      <w:bookmarkStart w:id="114" w:name="_Toc139381315"/>
+      <w:bookmarkStart w:id="115" w:name="_Toc140232616"/>
+      <w:bookmarkStart w:id="116" w:name="_Toc140232684"/>
+      <w:bookmarkStart w:id="117" w:name="_Toc169687601"/>
       <w:r>
         <w:rPr>
           <w:lang w:val="en-GB"/>
         </w:rPr>
         <w:t>Authorization</w:t>
       </w:r>
-      <w:bookmarkEnd w:id="113"/>
       <w:bookmarkEnd w:id="114"/>
       <w:bookmarkEnd w:id="115"/>
       <w:bookmarkEnd w:id="116"/>
+      <w:bookmarkEnd w:id="117"/>
     </w:p>
     <w:p>
       <w:pPr>
@@ -18436,7 +18775,7 @@
           <w:lang w:val="en-GB"/>
         </w:rPr>
       </w:pPr>
-      <w:hyperlink r:id="rId49" w:history="1">
+      <w:hyperlink r:id="rId51" w:history="1">
         <w:r>
           <w:rPr>
             <w:rStyle w:val="Hyperlink"/>
@@ -18459,7 +18798,7 @@
           <w:lang w:val="en-GB"/>
         </w:rPr>
       </w:pPr>
-      <w:hyperlink r:id="rId50" w:history="1">
+      <w:hyperlink r:id="rId52" w:history="1">
         <w:r>
           <w:rPr>
             <w:rStyle w:val="Hyperlink"/>
@@ -18485,20 +18824,20 @@
           <w:lang w:val="en-GB"/>
         </w:rPr>
       </w:pPr>
-      <w:bookmarkStart w:id="117" w:name="_Toc139381316"/>
-      <w:bookmarkStart w:id="118" w:name="_Toc140232617"/>
-      <w:bookmarkStart w:id="119" w:name="_Toc140232685"/>
-      <w:bookmarkStart w:id="120" w:name="_Toc167264882"/>
+      <w:bookmarkStart w:id="118" w:name="_Toc139381316"/>
+      <w:bookmarkStart w:id="119" w:name="_Toc140232617"/>
+      <w:bookmarkStart w:id="120" w:name="_Toc140232685"/>
+      <w:bookmarkStart w:id="121" w:name="_Toc169687602"/>
       <w:r>
         <w:rPr>
           <w:lang w:val="en-GB"/>
         </w:rPr>
         <w:t>Problems with ‘merging’</w:t>
       </w:r>
-      <w:bookmarkEnd w:id="117"/>
       <w:bookmarkEnd w:id="118"/>
       <w:bookmarkEnd w:id="119"/>
       <w:bookmarkEnd w:id="120"/>
+      <w:bookmarkEnd w:id="121"/>
     </w:p>
     <w:p>
       <w:pPr>
@@ -18556,10 +18895,10 @@
       <w:pPr>
         <w:pStyle w:val="Heading3"/>
       </w:pPr>
-      <w:bookmarkStart w:id="121" w:name="_Toc139381317"/>
-      <w:bookmarkStart w:id="122" w:name="_Toc140232618"/>
-      <w:bookmarkStart w:id="123" w:name="_Toc140232686"/>
-      <w:bookmarkStart w:id="124" w:name="_Toc167264883"/>
+      <w:bookmarkStart w:id="122" w:name="_Toc139381317"/>
+      <w:bookmarkStart w:id="123" w:name="_Toc140232618"/>
+      <w:bookmarkStart w:id="124" w:name="_Toc140232686"/>
+      <w:bookmarkStart w:id="125" w:name="_Toc169687603"/>
       <w:r>
         <w:t xml:space="preserve">Remove all files in a </w:t>
       </w:r>
@@ -18569,10 +18908,10 @@
       <w:r>
         <w:t xml:space="preserve"> repository</w:t>
       </w:r>
-      <w:bookmarkEnd w:id="121"/>
       <w:bookmarkEnd w:id="122"/>
       <w:bookmarkEnd w:id="123"/>
       <w:bookmarkEnd w:id="124"/>
+      <w:bookmarkEnd w:id="125"/>
     </w:p>
     <w:p>
       <w:pPr>
@@ -18782,17 +19121,17 @@
       <w:pPr>
         <w:pStyle w:val="Heading3"/>
       </w:pPr>
-      <w:bookmarkStart w:id="125" w:name="_Toc139381318"/>
-      <w:bookmarkStart w:id="126" w:name="_Toc140232619"/>
-      <w:bookmarkStart w:id="127" w:name="_Toc140232687"/>
-      <w:bookmarkStart w:id="128" w:name="_Toc167264884"/>
+      <w:bookmarkStart w:id="126" w:name="_Toc139381318"/>
+      <w:bookmarkStart w:id="127" w:name="_Toc140232619"/>
+      <w:bookmarkStart w:id="128" w:name="_Toc140232687"/>
+      <w:bookmarkStart w:id="129" w:name="_Toc169687604"/>
       <w:r>
         <w:t>How to use a GitHub repo with RStudio?</w:t>
       </w:r>
-      <w:bookmarkEnd w:id="125"/>
       <w:bookmarkEnd w:id="126"/>
       <w:bookmarkEnd w:id="127"/>
       <w:bookmarkEnd w:id="128"/>
+      <w:bookmarkEnd w:id="129"/>
       <w:r>
         <w:t xml:space="preserve">  </w:t>
       </w:r>
@@ -18805,7 +19144,7 @@
       <w:r>
         <w:t xml:space="preserve">See, for example, </w:t>
       </w:r>
-      <w:hyperlink r:id="rId51" w:history="1">
+      <w:hyperlink r:id="rId53" w:history="1">
         <w:r>
           <w:rPr>
             <w:rStyle w:val="Hyperlink"/>
@@ -18833,17 +19172,17 @@
       <w:pPr>
         <w:pStyle w:val="Heading1"/>
       </w:pPr>
-      <w:bookmarkStart w:id="129" w:name="_Ref139293626"/>
-      <w:bookmarkStart w:id="130" w:name="_Toc140232621"/>
-      <w:bookmarkStart w:id="131" w:name="_Toc140232689"/>
-      <w:bookmarkStart w:id="132" w:name="_Toc167264885"/>
+      <w:bookmarkStart w:id="130" w:name="_Ref139293626"/>
+      <w:bookmarkStart w:id="131" w:name="_Toc140232621"/>
+      <w:bookmarkStart w:id="132" w:name="_Toc140232689"/>
+      <w:bookmarkStart w:id="133" w:name="_Toc169687605"/>
       <w:r>
         <w:t>Appendix. Filename conventions</w:t>
       </w:r>
-      <w:bookmarkEnd w:id="129"/>
       <w:bookmarkEnd w:id="130"/>
       <w:bookmarkEnd w:id="131"/>
       <w:bookmarkEnd w:id="132"/>
+      <w:bookmarkEnd w:id="133"/>
     </w:p>
     <w:p>
       <w:pPr>
@@ -18856,15 +19195,15 @@
       <w:pPr>
         <w:pStyle w:val="Heading2"/>
       </w:pPr>
-      <w:bookmarkStart w:id="133" w:name="_Toc140232622"/>
-      <w:bookmarkStart w:id="134" w:name="_Toc140232690"/>
-      <w:bookmarkStart w:id="135" w:name="_Toc167264886"/>
+      <w:bookmarkStart w:id="134" w:name="_Toc140232622"/>
+      <w:bookmarkStart w:id="135" w:name="_Toc140232690"/>
+      <w:bookmarkStart w:id="136" w:name="_Toc169687606"/>
       <w:r>
         <w:t>General conventions</w:t>
       </w:r>
-      <w:bookmarkEnd w:id="133"/>
       <w:bookmarkEnd w:id="134"/>
       <w:bookmarkEnd w:id="135"/>
+      <w:bookmarkEnd w:id="136"/>
     </w:p>
     <w:p>
       <w:pPr>
@@ -19019,7 +19358,13 @@
         </w:numPr>
       </w:pPr>
       <w:r>
-        <w:t>Avoid using spaces and other symbols in your filenames. Dashes and Underscores are allowed.</w:t>
+        <w:t xml:space="preserve">Avoid using spaces and other symbols in your filenames. Dashes and </w:t>
+      </w:r>
+      <w:r>
+        <w:t>u</w:t>
+      </w:r>
+      <w:r>
+        <w:t>nderscores are allowed.</w:t>
       </w:r>
     </w:p>
     <w:p>
@@ -19034,15 +19379,15 @@
       <w:pPr>
         <w:pStyle w:val="Heading2"/>
       </w:pPr>
-      <w:bookmarkStart w:id="136" w:name="_Toc140232623"/>
-      <w:bookmarkStart w:id="137" w:name="_Toc140232691"/>
-      <w:bookmarkStart w:id="138" w:name="_Toc167264887"/>
+      <w:bookmarkStart w:id="137" w:name="_Toc140232623"/>
+      <w:bookmarkStart w:id="138" w:name="_Toc140232691"/>
+      <w:bookmarkStart w:id="139" w:name="_Toc169687607"/>
       <w:r>
         <w:t>Naming versions</w:t>
       </w:r>
-      <w:bookmarkEnd w:id="136"/>
       <w:bookmarkEnd w:id="137"/>
       <w:bookmarkEnd w:id="138"/>
+      <w:bookmarkEnd w:id="139"/>
     </w:p>
     <w:p>
       <w:pPr>
@@ -19160,18 +19505,18 @@
           <w:lang w:val="en-GB"/>
         </w:rPr>
       </w:pPr>
-      <w:bookmarkStart w:id="139" w:name="_Toc140232624"/>
-      <w:bookmarkStart w:id="140" w:name="_Toc140232692"/>
-      <w:bookmarkStart w:id="141" w:name="_Toc167264888"/>
+      <w:bookmarkStart w:id="140" w:name="_Toc140232624"/>
+      <w:bookmarkStart w:id="141" w:name="_Toc140232692"/>
+      <w:bookmarkStart w:id="142" w:name="_Toc169687608"/>
       <w:r>
         <w:rPr>
           <w:lang w:val="en-GB"/>
         </w:rPr>
         <w:t>Software Versioning</w:t>
       </w:r>
-      <w:bookmarkEnd w:id="139"/>
       <w:bookmarkEnd w:id="140"/>
       <w:bookmarkEnd w:id="141"/>
+      <w:bookmarkEnd w:id="142"/>
     </w:p>
     <w:p>
       <w:pPr>
@@ -19237,7 +19582,7 @@
         </w:rPr>
         <w:t xml:space="preserve">Versioning: </w:t>
       </w:r>
-      <w:hyperlink r:id="rId52" w:history="1">
+      <w:hyperlink r:id="rId54" w:history="1">
         <w:r>
           <w:rPr>
             <w:rStyle w:val="Hyperlink"/>
@@ -19272,7 +19617,7 @@
         </w:rPr>
         <w:t xml:space="preserve">Semantic versioning: </w:t>
       </w:r>
-      <w:hyperlink r:id="rId53" w:history="1">
+      <w:hyperlink r:id="rId55" w:history="1">
         <w:r>
           <w:rPr>
             <w:rStyle w:val="Hyperlink"/>
@@ -19307,7 +19652,7 @@
         </w:rPr>
         <w:t xml:space="preserve">How to manage version numbers in git: </w:t>
       </w:r>
-      <w:hyperlink r:id="rId54" w:history="1">
+      <w:hyperlink r:id="rId56" w:history="1">
         <w:r>
           <w:rPr>
             <w:rStyle w:val="Hyperlink"/>
@@ -19378,10 +19723,10 @@
       <w:pPr>
         <w:pStyle w:val="Heading1"/>
       </w:pPr>
-      <w:bookmarkStart w:id="142" w:name="_Ref139293162"/>
-      <w:bookmarkStart w:id="143" w:name="_Toc140232625"/>
-      <w:bookmarkStart w:id="144" w:name="_Toc140232693"/>
-      <w:bookmarkStart w:id="145" w:name="_Toc167264889"/>
+      <w:bookmarkStart w:id="143" w:name="_Ref139293162"/>
+      <w:bookmarkStart w:id="144" w:name="_Toc140232625"/>
+      <w:bookmarkStart w:id="145" w:name="_Toc140232693"/>
+      <w:bookmarkStart w:id="146" w:name="_Toc169687609"/>
       <w:r>
         <w:lastRenderedPageBreak/>
         <w:t xml:space="preserve">Appendix. </w:t>
@@ -19389,10 +19734,10 @@
       <w:r>
         <w:t>support projects</w:t>
       </w:r>
-      <w:bookmarkEnd w:id="142"/>
       <w:bookmarkEnd w:id="143"/>
       <w:bookmarkEnd w:id="144"/>
       <w:bookmarkEnd w:id="145"/>
+      <w:bookmarkEnd w:id="146"/>
     </w:p>
     <w:p>
       <w:pPr>
@@ -19555,9 +19900,9 @@
       <w:pPr>
         <w:pStyle w:val="Heading2"/>
       </w:pPr>
-      <w:bookmarkStart w:id="146" w:name="_Toc140232626"/>
-      <w:bookmarkStart w:id="147" w:name="_Toc140232694"/>
-      <w:bookmarkStart w:id="148" w:name="_Toc167264890"/>
+      <w:bookmarkStart w:id="147" w:name="_Toc140232626"/>
+      <w:bookmarkStart w:id="148" w:name="_Toc140232694"/>
+      <w:bookmarkStart w:id="149" w:name="_Toc169687610"/>
       <w:r>
         <w:t xml:space="preserve">Using </w:t>
       </w:r>
@@ -19567,9 +19912,9 @@
       <w:r>
         <w:t>branches for support</w:t>
       </w:r>
-      <w:bookmarkEnd w:id="146"/>
       <w:bookmarkEnd w:id="147"/>
       <w:bookmarkEnd w:id="148"/>
+      <w:bookmarkEnd w:id="149"/>
     </w:p>
     <w:p>
       <w:pPr>
@@ -19739,18 +20084,18 @@
       <w:pPr>
         <w:pStyle w:val="Heading1"/>
       </w:pPr>
-      <w:bookmarkStart w:id="149" w:name="_Ref139294855"/>
-      <w:bookmarkStart w:id="150" w:name="_Toc140232627"/>
-      <w:bookmarkStart w:id="151" w:name="_Toc140232695"/>
-      <w:bookmarkStart w:id="152" w:name="_Toc167264891"/>
+      <w:bookmarkStart w:id="150" w:name="_Ref139294855"/>
+      <w:bookmarkStart w:id="151" w:name="_Toc140232627"/>
+      <w:bookmarkStart w:id="152" w:name="_Toc140232695"/>
+      <w:bookmarkStart w:id="153" w:name="_Toc169687611"/>
       <w:r>
         <w:lastRenderedPageBreak/>
         <w:t>Appendix. The FSS Navigator</w:t>
       </w:r>
-      <w:bookmarkEnd w:id="149"/>
       <w:bookmarkEnd w:id="150"/>
       <w:bookmarkEnd w:id="151"/>
       <w:bookmarkEnd w:id="152"/>
+      <w:bookmarkEnd w:id="153"/>
     </w:p>
     <w:p>
       <w:pPr>
@@ -19794,7 +20139,7 @@
         </w:rPr>
         <w:t xml:space="preserve"> (</w:t>
       </w:r>
-      <w:hyperlink r:id="rId55" w:history="1">
+      <w:hyperlink r:id="rId57" w:history="1">
         <w:r>
           <w:rPr>
             <w:rStyle w:val="Hyperlink"/>
@@ -20268,7 +20613,7 @@
         </w:rPr>
         <w:t xml:space="preserve">DOI: </w:t>
       </w:r>
-      <w:hyperlink r:id="rId56" w:history="1">
+      <w:hyperlink r:id="rId58" w:history="1">
         <w:r>
           <w:rPr>
             <w:rStyle w:val="Hyperlink"/>
@@ -20290,7 +20635,7 @@
         </w:rPr>
         <w:t xml:space="preserve">; </w:t>
       </w:r>
-      <w:hyperlink r:id="rId57" w:history="1">
+      <w:hyperlink r:id="rId59" w:history="1">
         <w:r>
           <w:rPr>
             <w:rStyle w:val="Hyperlink"/>
@@ -20668,9 +21013,9 @@
       <w:pPr>
         <w:pStyle w:val="Heading1"/>
       </w:pPr>
-      <w:bookmarkStart w:id="153" w:name="_Toc140232628"/>
-      <w:bookmarkStart w:id="154" w:name="_Toc140232696"/>
-      <w:bookmarkStart w:id="155" w:name="_Toc167264892"/>
+      <w:bookmarkStart w:id="154" w:name="_Toc140232628"/>
+      <w:bookmarkStart w:id="155" w:name="_Toc140232696"/>
+      <w:bookmarkStart w:id="156" w:name="_Toc169687612"/>
       <w:r>
         <w:t>A</w:t>
       </w:r>
@@ -20686,9 +21031,9 @@
       <w:r>
         <w:t>VERSION HISTORY</w:t>
       </w:r>
-      <w:bookmarkEnd w:id="153"/>
       <w:bookmarkEnd w:id="154"/>
       <w:bookmarkEnd w:id="155"/>
+      <w:bookmarkEnd w:id="156"/>
     </w:p>
     <w:p>
       <w:pPr>
@@ -21096,7 +21441,7 @@
           <w:bCs/>
           <w:lang w:val="en-GB"/>
         </w:rPr>
-        <w:t>22 May</w:t>
+        <w:t>12 June</w:t>
       </w:r>
       <w:r>
         <w:rPr>
@@ -21104,7 +21449,7 @@
           <w:bCs/>
           <w:lang w:val="en-GB"/>
         </w:rPr>
-        <w:t xml:space="preserve"> April 2024</w:t>
+        <w:t xml:space="preserve"> 2024</w:t>
       </w:r>
     </w:p>
     <w:p>
@@ -21158,7 +21503,13 @@
         <w:jc w:val="both"/>
       </w:pPr>
       <w:r>
-        <w:t>In the instructions for setting up an ENCORE project and GitHub repository, it now explains which steps are taken care of by the scripts in ENCORE-AUTOMATION.</w:t>
+        <w:t>In the instructions for setting up an ENCORE project and GitHub repository, it now explains which steps are taken care of by the scripts in ENCORE</w:t>
+      </w:r>
+      <w:r>
+        <w:t xml:space="preserve"> </w:t>
+      </w:r>
+      <w:r>
+        <w:t>AUTOMATION.</w:t>
       </w:r>
     </w:p>
     <w:p>
@@ -21208,6 +21559,24 @@
     <w:p>
       <w:pPr>
         <w:pStyle w:val="ListParagraph"/>
+        <w:widowControl w:val="0"/>
+        <w:numPr>
+          <w:ilvl w:val="0"/>
+          <w:numId w:val="30"/>
+        </w:numPr>
+        <w:autoSpaceDE w:val="0"/>
+        <w:autoSpaceDN w:val="0"/>
+        <w:spacing w:before="0" w:after="0" w:line="240" w:lineRule="auto"/>
+        <w:contextualSpacing w:val="0"/>
+        <w:jc w:val="both"/>
+      </w:pPr>
+      <w:r>
+        <w:t>Addition of a remark about the use of complementary tools</w:t>
+      </w:r>
+    </w:p>
+    <w:p>
+      <w:pPr>
+        <w:pStyle w:val="ListParagraph"/>
         <w:numPr>
           <w:ilvl w:val="0"/>
           <w:numId w:val="30"/>
@@ -21228,9 +21597,9 @@
       <w:pPr>
         <w:pStyle w:val="Heading1"/>
       </w:pPr>
-      <w:bookmarkStart w:id="156" w:name="_Toc140232629"/>
-      <w:bookmarkStart w:id="157" w:name="_Toc140232697"/>
-      <w:bookmarkStart w:id="158" w:name="_Toc167264893"/>
+      <w:bookmarkStart w:id="157" w:name="_Toc140232629"/>
+      <w:bookmarkStart w:id="158" w:name="_Toc140232697"/>
+      <w:bookmarkStart w:id="159" w:name="_Toc169687613"/>
       <w:r>
         <w:lastRenderedPageBreak/>
         <w:t xml:space="preserve">Appendix. </w:t>
@@ -21238,9 +21607,9 @@
       <w:r>
         <w:t>ACKNOWLEDGMENTS</w:t>
       </w:r>
-      <w:bookmarkEnd w:id="156"/>
       <w:bookmarkEnd w:id="157"/>
       <w:bookmarkEnd w:id="158"/>
+      <w:bookmarkEnd w:id="159"/>
     </w:p>
     <w:p>
       <w:pPr>
@@ -21255,7 +21624,7 @@
         </w:rPr>
         <w:t>ENCORE is an initiative of the Bioinformatics Laboratory (</w:t>
       </w:r>
-      <w:hyperlink r:id="rId58" w:history="1">
+      <w:hyperlink r:id="rId60" w:history="1">
         <w:r>
           <w:rPr>
             <w:rStyle w:val="Hyperlink"/>
@@ -21527,7 +21896,7 @@
       </w:pPr>
     </w:p>
     <w:sectPr>
-      <w:footerReference w:type="default" r:id="rId59"/>
+      <w:footerReference w:type="default" r:id="rId61"/>
       <w:pgSz w:w="11906" w:h="16838" w:code="9"/>
       <w:pgMar w:top="1417" w:right="1417" w:bottom="1417" w:left="1417" w:header="720" w:footer="720" w:gutter="0"/>
       <w:cols w:space="720"/>

</xml_diff>